<commit_message>
verder aan 6.1 alleen f nog
</commit_message>
<xml_diff>
--- a/Exercise 61.docx
+++ b/Exercise 61.docx
@@ -29,20 +29,81 @@
     <w:p>
       <w:pPr>
         <w:rPr>
-          <w:lang w:val="en-US"/>
-        </w:rPr>
-      </w:pPr>
-      <w:r>
-        <w:rPr>
-          <w:lang w:val="en-US"/>
-        </w:rPr>
-        <w:t>b) In order to p</w:t>
-      </w:r>
-      <w:r>
-        <w:rPr>
-          <w:lang w:val="en-US"/>
-        </w:rPr>
-        <w:t xml:space="preserve">lot the data in the same scale, we adjust the lawyer rate not per citizen, but per 100,000 citizens, using the data stored in the </w:t>
+          <w:b/>
+          <w:bCs/>
+          <w:lang w:val="en-US"/>
+        </w:rPr>
+      </w:pPr>
+      <w:r>
+        <w:rPr>
+          <w:lang w:val="en-US"/>
+        </w:rPr>
+        <w:t xml:space="preserve">b) </w:t>
+      </w:r>
+      <w:r>
+        <w:rPr>
+          <w:b/>
+          <w:bCs/>
+          <w:lang w:val="en-US"/>
+        </w:rPr>
+        <w:t>NB:</w:t>
+      </w:r>
+      <w:r>
+        <w:rPr>
+          <w:lang w:val="en-US"/>
+        </w:rPr>
+        <w:t xml:space="preserve"> </w:t>
+      </w:r>
+      <w:r>
+        <w:rPr>
+          <w:b/>
+          <w:bCs/>
+          <w:lang w:val="en-US"/>
+        </w:rPr>
+        <w:t>In order to plot the data in the same scale, we adjust the lawyer rate not per citizen</w:t>
+      </w:r>
+      <w:r>
+        <w:rPr>
+          <w:b/>
+          <w:bCs/>
+          <w:lang w:val="en-US"/>
+        </w:rPr>
+        <w:t xml:space="preserve"> (as suggested in the assignment description)</w:t>
+      </w:r>
+      <w:r>
+        <w:rPr>
+          <w:b/>
+          <w:bCs/>
+          <w:lang w:val="en-US"/>
+        </w:rPr>
+        <w:t>, but per 100,000 citizens</w:t>
+      </w:r>
+      <w:r>
+        <w:rPr>
+          <w:b/>
+          <w:bCs/>
+          <w:lang w:val="en-US"/>
+        </w:rPr>
+        <w:t xml:space="preserve"> (so it is in the same scale as the crime rate). Note that this adjusted data is also used in the rest of exercise 6.1.</w:t>
+      </w:r>
+    </w:p>
+    <w:p>
+      <w:pPr>
+        <w:rPr>
+          <w:lang w:val="en-US"/>
+        </w:rPr>
+      </w:pPr>
+      <w:r>
+        <w:rPr>
+          <w:lang w:val="en-US"/>
+        </w:rPr>
+        <w:t>We do the above</w:t>
+      </w:r>
+      <w:r>
+        <w:rPr>
+          <w:lang w:val="en-US"/>
+        </w:rPr>
+        <w:t xml:space="preserve"> using the data stored in the </w:t>
       </w:r>
       <w:r>
         <w:rPr>
@@ -144,7 +205,31 @@
         <w:rPr>
           <w:lang w:val="en-US"/>
         </w:rPr>
-        <w:t>Unfortunately, it is hard to make up one trend, due to the high outlier (which is “DC”). We will leave this one out and zoom in on the trend of the rest:</w:t>
+        <w:t>Unfortunately, it is hard to make up one trend</w:t>
+      </w:r>
+      <w:r>
+        <w:rPr>
+          <w:lang w:val="en-US"/>
+        </w:rPr>
+        <w:t xml:space="preserve"> visually</w:t>
+      </w:r>
+      <w:r>
+        <w:rPr>
+          <w:lang w:val="en-US"/>
+        </w:rPr>
+        <w:t xml:space="preserve">, due to the high outlier </w:t>
+      </w:r>
+      <w:r>
+        <w:rPr>
+          <w:lang w:val="en-US"/>
+        </w:rPr>
+        <w:t xml:space="preserve">in the plot </w:t>
+      </w:r>
+      <w:r>
+        <w:rPr>
+          <w:lang w:val="en-US"/>
+        </w:rPr>
+        <w:t>(which is “DC”). We will leave this one out and zoom in on the trend of the rest:</w:t>
       </w:r>
     </w:p>
     <w:p>
@@ -599,27 +684,7 @@
             <w:rFonts w:ascii="Cambria Math" w:eastAsiaTheme="minorEastAsia" w:hAnsi="Cambria Math"/>
             <w:lang w:val="en-US"/>
           </w:rPr>
-          <m:t xml:space="preserve"> = 0.0</m:t>
-        </m:r>
-        <m:r>
-          <m:rPr>
-            <m:sty m:val="b"/>
-          </m:rPr>
-          <w:rPr>
-            <w:rFonts w:ascii="Cambria Math" w:eastAsiaTheme="minorEastAsia" w:hAnsi="Cambria Math"/>
-            <w:lang w:val="en-US"/>
-          </w:rPr>
-          <m:t>5</m:t>
-        </m:r>
-        <m:r>
-          <m:rPr>
-            <m:sty m:val="b"/>
-          </m:rPr>
-          <w:rPr>
-            <w:rFonts w:ascii="Cambria Math" w:eastAsiaTheme="minorEastAsia" w:hAnsi="Cambria Math"/>
-            <w:lang w:val="en-US"/>
-          </w:rPr>
-          <m:t xml:space="preserve"> </m:t>
+          <m:t xml:space="preserve"> = 0.05 </m:t>
         </m:r>
         <m:d>
           <m:dPr>
@@ -972,28 +1037,7 @@
           <w:rFonts w:eastAsiaTheme="minorEastAsia"/>
           <w:lang w:val="en-US"/>
         </w:rPr>
-        <w:t>(</w:t>
-      </w:r>
-      <w:r>
-        <w:rPr>
-          <w:rFonts w:eastAsiaTheme="minorEastAsia"/>
-          <w:lang w:val="en-US"/>
-        </w:rPr>
-        <w:t>As R does not give a warning message about, we think the exact distribution is used in the next calculation</w:t>
-      </w:r>
-      <w:r>
-        <w:rPr>
-          <w:rFonts w:eastAsiaTheme="minorEastAsia"/>
-          <w:lang w:val="en-US"/>
-        </w:rPr>
-        <w:t xml:space="preserve">.) </w:t>
-      </w:r>
-      <w:r>
-        <w:rPr>
-          <w:rFonts w:eastAsiaTheme="minorEastAsia"/>
-          <w:lang w:val="en-US"/>
-        </w:rPr>
-        <w:t xml:space="preserve">The </w:t>
+        <w:t xml:space="preserve">(As R does not give a warning message about, we think the exact distribution is used in the next calculation.) The </w:t>
       </w:r>
       <w:r>
         <w:rPr>
@@ -1007,21 +1051,7 @@
           <w:rFonts w:eastAsiaTheme="minorEastAsia"/>
           <w:lang w:val="en-US"/>
         </w:rPr>
-        <w:t xml:space="preserve"> for the sample is 0.</w:t>
-      </w:r>
-      <w:r>
-        <w:rPr>
-          <w:rFonts w:eastAsiaTheme="minorEastAsia"/>
-          <w:lang w:val="en-US"/>
-        </w:rPr>
-        <w:t>369</w:t>
-      </w:r>
-      <w:r>
-        <w:rPr>
-          <w:rFonts w:eastAsiaTheme="minorEastAsia"/>
-          <w:lang w:val="en-US"/>
-        </w:rPr>
-        <w:t xml:space="preserve"> (see R code)</w:t>
+        <w:t xml:space="preserve"> for the sample is 0.369 (see R code)</w:t>
       </w:r>
       <w:r>
         <w:rPr>
@@ -1605,6 +1635,502 @@
           <m:t>)</m:t>
         </m:r>
       </m:oMath>
+    </w:p>
+    <w:p>
+      <w:pPr>
+        <w:rPr>
+          <w:lang w:val="en-US"/>
+        </w:rPr>
+      </w:pPr>
+      <w:r>
+        <w:rPr>
+          <w:lang w:val="en-US"/>
+        </w:rPr>
+        <w:t>d)</w:t>
+      </w:r>
+    </w:p>
+    <w:p>
+      <w:pPr>
+        <w:rPr>
+          <w:lang w:val="en-US"/>
+        </w:rPr>
+      </w:pPr>
+      <w:r>
+        <w:rPr>
+          <w:lang w:val="en-US"/>
+        </w:rPr>
+        <w:t>W</w:t>
+      </w:r>
+      <w:r>
+        <w:rPr>
+          <w:lang w:val="en-US"/>
+        </w:rPr>
+        <w:t xml:space="preserve">e use </w:t>
+      </w:r>
+      <m:oMath>
+        <m:r>
+          <m:rPr>
+            <m:sty m:val="bi"/>
+          </m:rPr>
+          <w:rPr>
+            <w:rFonts w:ascii="Cambria Math" w:eastAsiaTheme="minorEastAsia" w:hAnsi="Cambria Math"/>
+            <w:lang w:val="en-US"/>
+          </w:rPr>
+          <m:t>α</m:t>
+        </m:r>
+        <m:r>
+          <m:rPr>
+            <m:sty m:val="b"/>
+          </m:rPr>
+          <w:rPr>
+            <w:rFonts w:ascii="Cambria Math" w:eastAsiaTheme="minorEastAsia" w:hAnsi="Cambria Math"/>
+            <w:lang w:val="en-US"/>
+          </w:rPr>
+          <m:t xml:space="preserve"> = 0.05 </m:t>
+        </m:r>
+        <m:d>
+          <m:dPr>
+            <m:ctrlPr>
+              <w:rPr>
+                <w:rFonts w:ascii="Cambria Math" w:eastAsiaTheme="minorEastAsia" w:hAnsi="Cambria Math"/>
+                <w:b/>
+                <w:bCs/>
+                <w:lang w:val="en-US"/>
+              </w:rPr>
+            </m:ctrlPr>
+          </m:dPr>
+          <m:e>
+            <m:r>
+              <m:rPr>
+                <m:sty m:val="bi"/>
+              </m:rPr>
+              <w:rPr>
+                <w:rFonts w:ascii="Cambria Math" w:eastAsiaTheme="minorEastAsia" w:hAnsi="Cambria Math"/>
+                <w:lang w:val="en-US"/>
+              </w:rPr>
+              <m:t>significance</m:t>
+            </m:r>
+            <m:r>
+              <m:rPr>
+                <m:sty m:val="b"/>
+              </m:rPr>
+              <w:rPr>
+                <w:rFonts w:ascii="Cambria Math" w:eastAsiaTheme="minorEastAsia" w:hAnsi="Cambria Math"/>
+                <w:lang w:val="en-US"/>
+              </w:rPr>
+              <m:t xml:space="preserve"> </m:t>
+            </m:r>
+            <m:r>
+              <m:rPr>
+                <m:sty m:val="bi"/>
+              </m:rPr>
+              <w:rPr>
+                <w:rFonts w:ascii="Cambria Math" w:eastAsiaTheme="minorEastAsia" w:hAnsi="Cambria Math"/>
+                <w:lang w:val="en-US"/>
+              </w:rPr>
+              <m:t>level</m:t>
+            </m:r>
+          </m:e>
+        </m:d>
+      </m:oMath>
+      <w:r>
+        <w:rPr>
+          <w:rFonts w:eastAsiaTheme="minorEastAsia"/>
+          <w:lang w:val="en-US"/>
+        </w:rPr>
+        <w:t>.</w:t>
+      </w:r>
+    </w:p>
+    <w:p>
+      <w:pPr>
+        <w:rPr>
+          <w:lang w:val="en-US"/>
+        </w:rPr>
+      </w:pPr>
+      <w:r>
+        <w:rPr>
+          <w:noProof/>
+        </w:rPr>
+        <w:drawing>
+          <wp:inline distT="0" distB="0" distL="0" distR="0" wp14:anchorId="0834C2A0" wp14:editId="4E88D146">
+            <wp:extent cx="4506163" cy="1011800"/>
+            <wp:effectExtent l="0" t="0" r="0" b="0"/>
+            <wp:docPr id="6" name="Afbeelding 6"/>
+            <wp:cNvGraphicFramePr>
+              <a:graphicFrameLocks xmlns:a="http://schemas.openxmlformats.org/drawingml/2006/main" noChangeAspect="1"/>
+            </wp:cNvGraphicFramePr>
+            <a:graphic xmlns:a="http://schemas.openxmlformats.org/drawingml/2006/main">
+              <a:graphicData uri="http://schemas.openxmlformats.org/drawingml/2006/picture">
+                <pic:pic xmlns:pic="http://schemas.openxmlformats.org/drawingml/2006/picture">
+                  <pic:nvPicPr>
+                    <pic:cNvPr id="1" name=""/>
+                    <pic:cNvPicPr/>
+                  </pic:nvPicPr>
+                  <pic:blipFill>
+                    <a:blip r:embed="rId9"/>
+                    <a:stretch>
+                      <a:fillRect/>
+                    </a:stretch>
+                  </pic:blipFill>
+                  <pic:spPr>
+                    <a:xfrm>
+                      <a:off x="0" y="0"/>
+                      <a:ext cx="4557588" cy="1023347"/>
+                    </a:xfrm>
+                    <a:prstGeom prst="rect">
+                      <a:avLst/>
+                    </a:prstGeom>
+                  </pic:spPr>
+                </pic:pic>
+              </a:graphicData>
+            </a:graphic>
+          </wp:inline>
+        </w:drawing>
+      </w:r>
+    </w:p>
+    <w:p>
+      <w:pPr>
+        <w:rPr>
+          <w:lang w:val="en-US"/>
+        </w:rPr>
+      </w:pPr>
+      <w:r>
+        <w:rPr>
+          <w:lang w:val="en-US"/>
+        </w:rPr>
+        <w:t>We use</w:t>
+      </w:r>
+      <w:r>
+        <w:rPr>
+          <w:lang w:val="en-US"/>
+        </w:rPr>
+        <w:t xml:space="preserve"> </w:t>
+      </w:r>
+      <w:r>
+        <w:rPr>
+          <w:lang w:val="en-US"/>
+        </w:rPr>
+        <w:t>Kendall’s rank correlation coefficient</w:t>
+      </w:r>
+      <w:r>
+        <w:rPr>
+          <w:lang w:val="en-US"/>
+        </w:rPr>
+        <w:t xml:space="preserve"> as our test statistic (</w:t>
+      </w:r>
+      <m:oMath>
+        <m:r>
+          <w:rPr>
+            <w:rFonts w:ascii="Cambria Math" w:hAnsi="Cambria Math"/>
+            <w:lang w:val="en-US"/>
+          </w:rPr>
+          <m:t>T</m:t>
+        </m:r>
+      </m:oMath>
+      <w:r>
+        <w:rPr>
+          <w:rFonts w:eastAsiaTheme="minorEastAsia"/>
+          <w:lang w:val="en-US"/>
+        </w:rPr>
+        <w:t>).</w:t>
+      </w:r>
+    </w:p>
+    <w:p>
+      <w:pPr>
+        <w:rPr>
+          <w:lang w:val="en-US"/>
+        </w:rPr>
+      </w:pPr>
+      <w:r>
+        <w:rPr>
+          <w:noProof/>
+        </w:rPr>
+        <w:drawing>
+          <wp:inline distT="0" distB="0" distL="0" distR="0" wp14:anchorId="3CACC2DC" wp14:editId="476D7A54">
+            <wp:extent cx="4309420" cy="585216"/>
+            <wp:effectExtent l="0" t="0" r="0" b="5715"/>
+            <wp:docPr id="8" name="Afbeelding 8"/>
+            <wp:cNvGraphicFramePr>
+              <a:graphicFrameLocks xmlns:a="http://schemas.openxmlformats.org/drawingml/2006/main" noChangeAspect="1"/>
+            </wp:cNvGraphicFramePr>
+            <a:graphic xmlns:a="http://schemas.openxmlformats.org/drawingml/2006/main">
+              <a:graphicData uri="http://schemas.openxmlformats.org/drawingml/2006/picture">
+                <pic:pic xmlns:pic="http://schemas.openxmlformats.org/drawingml/2006/picture">
+                  <pic:nvPicPr>
+                    <pic:cNvPr id="1" name=""/>
+                    <pic:cNvPicPr/>
+                  </pic:nvPicPr>
+                  <pic:blipFill rotWithShape="1">
+                    <a:blip r:embed="rId8"/>
+                    <a:srcRect t="52823" b="15938"/>
+                    <a:stretch/>
+                  </pic:blipFill>
+                  <pic:spPr bwMode="auto">
+                    <a:xfrm>
+                      <a:off x="0" y="0"/>
+                      <a:ext cx="4413737" cy="599382"/>
+                    </a:xfrm>
+                    <a:prstGeom prst="rect">
+                      <a:avLst/>
+                    </a:prstGeom>
+                    <a:ln>
+                      <a:noFill/>
+                    </a:ln>
+                    <a:extLst>
+                      <a:ext uri="{53640926-AAD7-44D8-BBD7-CCE9431645EC}">
+                        <a14:shadowObscured xmlns:a14="http://schemas.microsoft.com/office/drawing/2010/main"/>
+                      </a:ext>
+                    </a:extLst>
+                  </pic:spPr>
+                </pic:pic>
+              </a:graphicData>
+            </a:graphic>
+          </wp:inline>
+        </w:drawing>
+      </w:r>
+    </w:p>
+    <w:p>
+      <w:pPr>
+        <w:rPr>
+          <w:noProof/>
+          <w:lang w:val="en-US"/>
+        </w:rPr>
+      </w:pPr>
+      <w:r>
+        <w:rPr>
+          <w:lang w:val="en-US"/>
+        </w:rPr>
+        <w:t xml:space="preserve">Note that we use </w:t>
+      </w:r>
+      <w:r>
+        <w:rPr>
+          <w:i/>
+          <w:iCs/>
+          <w:lang w:val="en-US"/>
+        </w:rPr>
+        <w:t>$estimate</w:t>
+      </w:r>
+      <w:r>
+        <w:rPr>
+          <w:lang w:val="en-US"/>
+        </w:rPr>
+        <w:t xml:space="preserve"> instead of </w:t>
+      </w:r>
+      <w:r>
+        <w:rPr>
+          <w:i/>
+          <w:iCs/>
+          <w:lang w:val="en-US"/>
+        </w:rPr>
+        <w:t xml:space="preserve">$statistic </w:t>
+      </w:r>
+      <w:r>
+        <w:rPr>
+          <w:lang w:val="en-US"/>
+        </w:rPr>
+        <w:t>in R to derive Kendall’s rank correlation coefficient.</w:t>
+      </w:r>
+      <w:r>
+        <w:rPr>
+          <w:noProof/>
+          <w:lang w:val="en-US"/>
+        </w:rPr>
+        <w:t xml:space="preserve"> </w:t>
+      </w:r>
+      <w:r>
+        <w:rPr>
+          <w:noProof/>
+        </w:rPr>
+        <w:drawing>
+          <wp:inline distT="0" distB="0" distL="0" distR="0" wp14:anchorId="56451BA5" wp14:editId="15000D6A">
+            <wp:extent cx="4301337" cy="1126066"/>
+            <wp:effectExtent l="0" t="0" r="4445" b="0"/>
+            <wp:docPr id="7" name="Afbeelding 7"/>
+            <wp:cNvGraphicFramePr>
+              <a:graphicFrameLocks xmlns:a="http://schemas.openxmlformats.org/drawingml/2006/main" noChangeAspect="1"/>
+            </wp:cNvGraphicFramePr>
+            <a:graphic xmlns:a="http://schemas.openxmlformats.org/drawingml/2006/main">
+              <a:graphicData uri="http://schemas.openxmlformats.org/drawingml/2006/picture">
+                <pic:pic xmlns:pic="http://schemas.openxmlformats.org/drawingml/2006/picture">
+                  <pic:nvPicPr>
+                    <pic:cNvPr id="1" name=""/>
+                    <pic:cNvPicPr/>
+                  </pic:nvPicPr>
+                  <pic:blipFill>
+                    <a:blip r:embed="rId10"/>
+                    <a:stretch>
+                      <a:fillRect/>
+                    </a:stretch>
+                  </pic:blipFill>
+                  <pic:spPr>
+                    <a:xfrm>
+                      <a:off x="0" y="0"/>
+                      <a:ext cx="4370118" cy="1144072"/>
+                    </a:xfrm>
+                    <a:prstGeom prst="rect">
+                      <a:avLst/>
+                    </a:prstGeom>
+                  </pic:spPr>
+                </pic:pic>
+              </a:graphicData>
+            </a:graphic>
+          </wp:inline>
+        </w:drawing>
+      </w:r>
+    </w:p>
+    <w:p>
+      <w:pPr>
+        <w:rPr>
+          <w:rFonts w:eastAsiaTheme="minorEastAsia"/>
+          <w:lang w:val="en-US"/>
+        </w:rPr>
+      </w:pPr>
+      <w:r>
+        <w:rPr>
+          <w:rFonts w:eastAsiaTheme="minorEastAsia"/>
+          <w:lang w:val="en-US"/>
+        </w:rPr>
+        <w:t xml:space="preserve">Since computing </w:t>
+      </w:r>
+      <m:oMath>
+        <m:r>
+          <w:rPr>
+            <w:rFonts w:ascii="Cambria Math" w:eastAsiaTheme="minorEastAsia" w:hAnsi="Cambria Math"/>
+            <w:lang w:val="en-US"/>
+          </w:rPr>
+          <m:t>n!</m:t>
+        </m:r>
+      </m:oMath>
+      <w:r>
+        <w:rPr>
+          <w:rFonts w:eastAsiaTheme="minorEastAsia"/>
+          <w:lang w:val="en-US"/>
+        </w:rPr>
+        <w:t xml:space="preserve"> is not feasible, we use the bootstrap with </w:t>
+      </w:r>
+      <m:oMath>
+        <m:r>
+          <w:rPr>
+            <w:rFonts w:ascii="Cambria Math" w:eastAsiaTheme="minorEastAsia" w:hAnsi="Cambria Math"/>
+            <w:lang w:val="en-US"/>
+          </w:rPr>
+          <m:t>B = 1000</m:t>
+        </m:r>
+      </m:oMath>
+      <w:r>
+        <w:rPr>
+          <w:rFonts w:eastAsiaTheme="minorEastAsia"/>
+          <w:lang w:val="en-US"/>
+        </w:rPr>
+        <w:t xml:space="preserve"> instead to compute the abovementioned p-value(s).</w:t>
+      </w:r>
+    </w:p>
+    <w:p>
+      <w:pPr>
+        <w:rPr>
+          <w:rFonts w:eastAsiaTheme="minorEastAsia"/>
+          <w:lang w:val="en-US"/>
+        </w:rPr>
+      </w:pPr>
+      <w:r>
+        <w:rPr>
+          <w:rFonts w:eastAsiaTheme="minorEastAsia"/>
+          <w:lang w:val="en-US"/>
+        </w:rPr>
+        <w:t>Taking the minimum of the left and right-tailed p-value and multiplying it by 2</w:t>
+      </w:r>
+      <w:r>
+        <w:rPr>
+          <w:rFonts w:eastAsiaTheme="minorEastAsia"/>
+          <w:lang w:val="en-US"/>
+        </w:rPr>
+        <w:t xml:space="preserve"> gives a corresponding </w:t>
+      </w:r>
+      <w:r>
+        <w:rPr>
+          <w:rFonts w:eastAsiaTheme="minorEastAsia"/>
+          <w:lang w:val="en-US"/>
+        </w:rPr>
+        <w:t xml:space="preserve">(two-sided bootstrapped) </w:t>
+      </w:r>
+      <w:r>
+        <w:rPr>
+          <w:rFonts w:eastAsiaTheme="minorEastAsia"/>
+          <w:b/>
+          <w:bCs/>
+          <w:lang w:val="en-US"/>
+        </w:rPr>
+        <w:t>p-value</w:t>
+      </w:r>
+      <w:r>
+        <w:rPr>
+          <w:rFonts w:eastAsiaTheme="minorEastAsia"/>
+          <w:lang w:val="en-US"/>
+        </w:rPr>
+        <w:t xml:space="preserve"> of 0. </w:t>
+      </w:r>
+    </w:p>
+    <w:p>
+      <w:pPr>
+        <w:rPr>
+          <w:rFonts w:eastAsiaTheme="minorEastAsia"/>
+          <w:lang w:val="en-US"/>
+        </w:rPr>
+      </w:pPr>
+      <w:r>
+        <w:rPr>
+          <w:rFonts w:eastAsiaTheme="minorEastAsia"/>
+          <w:b/>
+          <w:bCs/>
+          <w:lang w:val="en-US"/>
+        </w:rPr>
+        <w:t>Conclusion:</w:t>
+      </w:r>
+      <w:r>
+        <w:rPr>
+          <w:rFonts w:eastAsiaTheme="minorEastAsia"/>
+          <w:lang w:val="en-US"/>
+        </w:rPr>
+        <w:t xml:space="preserve"> Since this p-value is lower than the significance level, we do reject the null hypothesis. Therefore we conclude that the lawyer and crime rate are dependent (with significant probability).</w:t>
+      </w:r>
+    </w:p>
+    <w:p>
+      <w:pPr>
+        <w:rPr>
+          <w:rFonts w:eastAsiaTheme="minorEastAsia"/>
+          <w:lang w:val="en-US"/>
+        </w:rPr>
+      </w:pPr>
+      <w:r>
+        <w:rPr>
+          <w:rFonts w:eastAsiaTheme="minorEastAsia"/>
+          <w:lang w:val="en-US"/>
+        </w:rPr>
+        <w:t xml:space="preserve">e) </w:t>
+      </w:r>
+    </w:p>
+    <w:p>
+      <w:pPr>
+        <w:rPr>
+          <w:rFonts w:eastAsiaTheme="minorEastAsia"/>
+          <w:lang w:val="en-US"/>
+        </w:rPr>
+      </w:pPr>
+      <w:r>
+        <w:rPr>
+          <w:rFonts w:eastAsiaTheme="minorEastAsia"/>
+          <w:lang w:val="en-US"/>
+        </w:rPr>
+        <w:t>From the conclusions in part c and d we conclude that the lawyer and crime rate are (with significant probability) correlated.</w:t>
+      </w:r>
+    </w:p>
+    <w:p>
+      <w:pPr>
+        <w:rPr>
+          <w:rFonts w:eastAsiaTheme="minorEastAsia"/>
+          <w:lang w:val="en-US"/>
+        </w:rPr>
+      </w:pPr>
     </w:p>
     <w:p>
       <w:pPr>
@@ -1746,6 +2272,7 @@
     <w:lsdException w:name="HTML Sample" w:semiHidden="1" w:unhideWhenUsed="1"/>
     <w:lsdException w:name="HTML Typewriter" w:semiHidden="1" w:unhideWhenUsed="1"/>
     <w:lsdException w:name="HTML Variable" w:semiHidden="1" w:unhideWhenUsed="1"/>
+    <w:lsdException w:name="Normal Table" w:semiHidden="1" w:unhideWhenUsed="1"/>
     <w:lsdException w:name="annotation subject" w:semiHidden="1" w:unhideWhenUsed="1"/>
     <w:lsdException w:name="No List" w:semiHidden="1" w:unhideWhenUsed="1"/>
     <w:lsdException w:name="Outline List 1" w:semiHidden="1" w:unhideWhenUsed="1"/>
@@ -1792,8 +2319,10 @@
     <w:lsdException w:name="Table Subtle 2" w:semiHidden="1" w:unhideWhenUsed="1"/>
     <w:lsdException w:name="Table Web 1" w:semiHidden="1" w:unhideWhenUsed="1"/>
     <w:lsdException w:name="Table Web 2" w:semiHidden="1" w:unhideWhenUsed="1"/>
+    <w:lsdException w:name="Table Web 3" w:semiHidden="1" w:unhideWhenUsed="1"/>
     <w:lsdException w:name="Balloon Text" w:semiHidden="1" w:unhideWhenUsed="1"/>
     <w:lsdException w:name="Table Grid" w:uiPriority="39"/>
+    <w:lsdException w:name="Table Theme" w:semiHidden="1" w:unhideWhenUsed="1"/>
     <w:lsdException w:name="Placeholder Text" w:semiHidden="1"/>
     <w:lsdException w:name="No Spacing" w:uiPriority="1" w:qFormat="1"/>
     <w:lsdException w:name="Light Shading" w:uiPriority="60"/>

</xml_diff>

<commit_message>
6.1 af alleen f moet nog netjes
</commit_message>
<xml_diff>
--- a/Exercise 61.docx
+++ b/Exercise 61.docx
@@ -2131,14 +2131,601 @@
           <w:lang w:val="en-US"/>
         </w:rPr>
       </w:pPr>
-    </w:p>
-    <w:p>
-      <w:pPr>
-        <w:rPr>
-          <w:lang w:val="en-US"/>
-        </w:rPr>
-      </w:pPr>
-    </w:p>
+      <w:r>
+        <w:rPr>
+          <w:rFonts w:eastAsiaTheme="minorEastAsia"/>
+          <w:lang w:val="en-US"/>
+        </w:rPr>
+        <w:t>f)</w:t>
+      </w:r>
+    </w:p>
+    <w:p>
+      <w:pPr>
+        <w:rPr>
+          <w:rFonts w:eastAsiaTheme="minorEastAsia"/>
+        </w:rPr>
+      </w:pPr>
+      <w:r>
+        <w:rPr>
+          <w:rFonts w:eastAsiaTheme="minorEastAsia"/>
+        </w:rPr>
+        <w:t>Zie schrift, denk 1. Nog verha</w:t>
+      </w:r>
+      <w:r>
+        <w:rPr>
+          <w:rFonts w:eastAsiaTheme="minorEastAsia"/>
+        </w:rPr>
+        <w:t>altje erbij</w:t>
+      </w:r>
+    </w:p>
+    <w:p>
+      <w:pPr>
+        <w:rPr>
+          <w:rFonts w:eastAsiaTheme="minorEastAsia"/>
+        </w:rPr>
+      </w:pPr>
+    </w:p>
+    <w:p>
+      <w:pPr>
+        <w:rPr>
+          <w:rFonts w:eastAsiaTheme="minorEastAsia"/>
+        </w:rPr>
+      </w:pPr>
+      <w:proofErr w:type="spellStart"/>
+      <w:r>
+        <w:rPr>
+          <w:rFonts w:eastAsiaTheme="minorEastAsia"/>
+        </w:rPr>
+        <w:lastRenderedPageBreak/>
+        <w:t>Vgl</w:t>
+      </w:r>
+      <w:proofErr w:type="spellEnd"/>
+      <w:r>
+        <w:rPr>
+          <w:rFonts w:eastAsiaTheme="minorEastAsia"/>
+        </w:rPr>
+        <w:t xml:space="preserve"> </w:t>
+      </w:r>
+      <w:proofErr w:type="spellStart"/>
+      <w:r>
+        <w:rPr>
+          <w:rFonts w:eastAsiaTheme="minorEastAsia"/>
+        </w:rPr>
+        <w:t>kendall</w:t>
+      </w:r>
+      <w:proofErr w:type="spellEnd"/>
+      <w:r>
+        <w:rPr>
+          <w:rFonts w:eastAsiaTheme="minorEastAsia"/>
+        </w:rPr>
+        <w:t xml:space="preserve"> 50 met gelijksoortige power, is in dit geval </w:t>
+      </w:r>
+      <w:proofErr w:type="spellStart"/>
+      <w:r>
+        <w:rPr>
+          <w:rFonts w:eastAsiaTheme="minorEastAsia"/>
+        </w:rPr>
+        <w:t>spearman</w:t>
+      </w:r>
+      <w:proofErr w:type="spellEnd"/>
+      <w:r>
+        <w:rPr>
+          <w:rFonts w:eastAsiaTheme="minorEastAsia"/>
+        </w:rPr>
+        <w:t xml:space="preserve"> 50 kan nog netter met code kloppen. Zie nieuwe versie</w:t>
+      </w:r>
+    </w:p>
+    <w:p>
+      <w:pPr>
+        <w:shd w:val="clear" w:color="auto" w:fill="FFFFFF"/>
+        <w:tabs>
+          <w:tab w:val="left" w:pos="916"/>
+          <w:tab w:val="left" w:pos="1832"/>
+          <w:tab w:val="left" w:pos="2748"/>
+          <w:tab w:val="left" w:pos="3664"/>
+          <w:tab w:val="left" w:pos="4580"/>
+          <w:tab w:val="left" w:pos="5496"/>
+          <w:tab w:val="left" w:pos="6412"/>
+          <w:tab w:val="left" w:pos="7328"/>
+          <w:tab w:val="left" w:pos="8244"/>
+          <w:tab w:val="left" w:pos="9160"/>
+          <w:tab w:val="left" w:pos="10076"/>
+          <w:tab w:val="left" w:pos="10992"/>
+          <w:tab w:val="left" w:pos="11908"/>
+          <w:tab w:val="left" w:pos="12824"/>
+          <w:tab w:val="left" w:pos="13740"/>
+          <w:tab w:val="left" w:pos="14656"/>
+        </w:tabs>
+        <w:wordWrap w:val="0"/>
+        <w:spacing w:after="0" w:line="187" w:lineRule="atLeast"/>
+        <w:rPr>
+          <w:rFonts w:ascii="Lucida Console" w:eastAsia="Times New Roman" w:hAnsi="Lucida Console" w:cs="Courier New"/>
+          <w:color w:val="0000FF"/>
+          <w:sz w:val="20"/>
+          <w:szCs w:val="20"/>
+          <w:lang w:val="en-US" w:eastAsia="nl-NL"/>
+        </w:rPr>
+      </w:pPr>
+      <w:r>
+        <w:rPr>
+          <w:rFonts w:ascii="Lucida Console" w:eastAsia="Times New Roman" w:hAnsi="Lucida Console" w:cs="Courier New"/>
+          <w:color w:val="0000FF"/>
+          <w:sz w:val="20"/>
+          <w:szCs w:val="20"/>
+          <w:lang w:val="en-US" w:eastAsia="nl-NL"/>
+        </w:rPr>
+        <w:t xml:space="preserve">&gt; </w:t>
+      </w:r>
+      <w:proofErr w:type="spellStart"/>
+      <w:r>
+        <w:rPr>
+          <w:rFonts w:ascii="Lucida Console" w:eastAsia="Times New Roman" w:hAnsi="Lucida Console" w:cs="Courier New"/>
+          <w:color w:val="0000FF"/>
+          <w:sz w:val="20"/>
+          <w:szCs w:val="20"/>
+          <w:lang w:val="en-US" w:eastAsia="nl-NL"/>
+        </w:rPr>
+        <w:t>aresimulation</w:t>
+      </w:r>
+      <w:proofErr w:type="spellEnd"/>
+      <w:r>
+        <w:rPr>
+          <w:rFonts w:ascii="Lucida Console" w:eastAsia="Times New Roman" w:hAnsi="Lucida Console" w:cs="Courier New"/>
+          <w:color w:val="0000FF"/>
+          <w:sz w:val="20"/>
+          <w:szCs w:val="20"/>
+          <w:lang w:val="en-US" w:eastAsia="nl-NL"/>
+        </w:rPr>
+        <w:t>(10000,50)[,1]</w:t>
+      </w:r>
+    </w:p>
+    <w:p>
+      <w:pPr>
+        <w:shd w:val="clear" w:color="auto" w:fill="FFFFFF"/>
+        <w:tabs>
+          <w:tab w:val="left" w:pos="916"/>
+          <w:tab w:val="left" w:pos="1832"/>
+          <w:tab w:val="left" w:pos="2748"/>
+          <w:tab w:val="left" w:pos="3664"/>
+          <w:tab w:val="left" w:pos="4580"/>
+          <w:tab w:val="left" w:pos="5496"/>
+          <w:tab w:val="left" w:pos="6412"/>
+          <w:tab w:val="left" w:pos="7328"/>
+          <w:tab w:val="left" w:pos="8244"/>
+          <w:tab w:val="left" w:pos="9160"/>
+          <w:tab w:val="left" w:pos="10076"/>
+          <w:tab w:val="left" w:pos="10992"/>
+          <w:tab w:val="left" w:pos="11908"/>
+          <w:tab w:val="left" w:pos="12824"/>
+          <w:tab w:val="left" w:pos="13740"/>
+          <w:tab w:val="left" w:pos="14656"/>
+        </w:tabs>
+        <w:wordWrap w:val="0"/>
+        <w:spacing w:after="0" w:line="187" w:lineRule="atLeast"/>
+        <w:rPr>
+          <w:rFonts w:ascii="Lucida Console" w:eastAsia="Times New Roman" w:hAnsi="Lucida Console" w:cs="Courier New"/>
+          <w:color w:val="000000"/>
+          <w:sz w:val="20"/>
+          <w:szCs w:val="20"/>
+          <w:bdr w:val="none" w:sz="0" w:space="0" w:color="auto" w:frame="1"/>
+          <w:lang w:val="en-US" w:eastAsia="nl-NL"/>
+        </w:rPr>
+      </w:pPr>
+      <w:r>
+        <w:rPr>
+          <w:rFonts w:ascii="Lucida Console" w:eastAsia="Times New Roman" w:hAnsi="Lucida Console" w:cs="Courier New"/>
+          <w:color w:val="000000"/>
+          <w:sz w:val="20"/>
+          <w:szCs w:val="20"/>
+          <w:bdr w:val="none" w:sz="0" w:space="0" w:color="auto" w:frame="1"/>
+          <w:lang w:val="en-US" w:eastAsia="nl-NL"/>
+        </w:rPr>
+        <w:t>[1] "</w:t>
+      </w:r>
+      <w:proofErr w:type="spellStart"/>
+      <w:r>
+        <w:rPr>
+          <w:rFonts w:ascii="Lucida Console" w:eastAsia="Times New Roman" w:hAnsi="Lucida Console" w:cs="Courier New"/>
+          <w:color w:val="000000"/>
+          <w:sz w:val="20"/>
+          <w:szCs w:val="20"/>
+          <w:bdr w:val="none" w:sz="0" w:space="0" w:color="auto" w:frame="1"/>
+          <w:lang w:val="en-US" w:eastAsia="nl-NL"/>
+        </w:rPr>
+        <w:t>kendall</w:t>
+      </w:r>
+      <w:proofErr w:type="spellEnd"/>
+      <w:r>
+        <w:rPr>
+          <w:rFonts w:ascii="Lucida Console" w:eastAsia="Times New Roman" w:hAnsi="Lucida Console" w:cs="Courier New"/>
+          <w:color w:val="000000"/>
+          <w:sz w:val="20"/>
+          <w:szCs w:val="20"/>
+          <w:bdr w:val="none" w:sz="0" w:space="0" w:color="auto" w:frame="1"/>
+          <w:lang w:val="en-US" w:eastAsia="nl-NL"/>
+        </w:rPr>
+        <w:t xml:space="preserve">" "0.9477" </w:t>
+      </w:r>
+    </w:p>
+    <w:p>
+      <w:pPr>
+        <w:shd w:val="clear" w:color="auto" w:fill="FFFFFF"/>
+        <w:tabs>
+          <w:tab w:val="left" w:pos="916"/>
+          <w:tab w:val="left" w:pos="1832"/>
+          <w:tab w:val="left" w:pos="2748"/>
+          <w:tab w:val="left" w:pos="3664"/>
+          <w:tab w:val="left" w:pos="4580"/>
+          <w:tab w:val="left" w:pos="5496"/>
+          <w:tab w:val="left" w:pos="6412"/>
+          <w:tab w:val="left" w:pos="7328"/>
+          <w:tab w:val="left" w:pos="8244"/>
+          <w:tab w:val="left" w:pos="9160"/>
+          <w:tab w:val="left" w:pos="10076"/>
+          <w:tab w:val="left" w:pos="10992"/>
+          <w:tab w:val="left" w:pos="11908"/>
+          <w:tab w:val="left" w:pos="12824"/>
+          <w:tab w:val="left" w:pos="13740"/>
+          <w:tab w:val="left" w:pos="14656"/>
+        </w:tabs>
+        <w:wordWrap w:val="0"/>
+        <w:spacing w:after="0" w:line="187" w:lineRule="atLeast"/>
+        <w:rPr>
+          <w:rFonts w:ascii="Lucida Console" w:eastAsia="Times New Roman" w:hAnsi="Lucida Console" w:cs="Courier New"/>
+          <w:color w:val="0000FF"/>
+          <w:sz w:val="20"/>
+          <w:szCs w:val="20"/>
+          <w:lang w:val="en-US" w:eastAsia="nl-NL"/>
+        </w:rPr>
+      </w:pPr>
+      <w:r>
+        <w:rPr>
+          <w:rFonts w:ascii="Lucida Console" w:eastAsia="Times New Roman" w:hAnsi="Lucida Console" w:cs="Courier New"/>
+          <w:color w:val="0000FF"/>
+          <w:sz w:val="20"/>
+          <w:szCs w:val="20"/>
+          <w:lang w:val="en-US" w:eastAsia="nl-NL"/>
+        </w:rPr>
+        <w:t xml:space="preserve">&gt; </w:t>
+      </w:r>
+      <w:proofErr w:type="spellStart"/>
+      <w:r>
+        <w:rPr>
+          <w:rFonts w:ascii="Lucida Console" w:eastAsia="Times New Roman" w:hAnsi="Lucida Console" w:cs="Courier New"/>
+          <w:color w:val="0000FF"/>
+          <w:sz w:val="20"/>
+          <w:szCs w:val="20"/>
+          <w:lang w:val="en-US" w:eastAsia="nl-NL"/>
+        </w:rPr>
+        <w:t>aresimulation</w:t>
+      </w:r>
+      <w:proofErr w:type="spellEnd"/>
+      <w:r>
+        <w:rPr>
+          <w:rFonts w:ascii="Lucida Console" w:eastAsia="Times New Roman" w:hAnsi="Lucida Console" w:cs="Courier New"/>
+          <w:color w:val="0000FF"/>
+          <w:sz w:val="20"/>
+          <w:szCs w:val="20"/>
+          <w:lang w:val="en-US" w:eastAsia="nl-NL"/>
+        </w:rPr>
+        <w:t>(10000,45)[,2]</w:t>
+      </w:r>
+    </w:p>
+    <w:p>
+      <w:pPr>
+        <w:shd w:val="clear" w:color="auto" w:fill="FFFFFF"/>
+        <w:tabs>
+          <w:tab w:val="left" w:pos="916"/>
+          <w:tab w:val="left" w:pos="1832"/>
+          <w:tab w:val="left" w:pos="2748"/>
+          <w:tab w:val="left" w:pos="3664"/>
+          <w:tab w:val="left" w:pos="4580"/>
+          <w:tab w:val="left" w:pos="5496"/>
+          <w:tab w:val="left" w:pos="6412"/>
+          <w:tab w:val="left" w:pos="7328"/>
+          <w:tab w:val="left" w:pos="8244"/>
+          <w:tab w:val="left" w:pos="9160"/>
+          <w:tab w:val="left" w:pos="10076"/>
+          <w:tab w:val="left" w:pos="10992"/>
+          <w:tab w:val="left" w:pos="11908"/>
+          <w:tab w:val="left" w:pos="12824"/>
+          <w:tab w:val="left" w:pos="13740"/>
+          <w:tab w:val="left" w:pos="14656"/>
+        </w:tabs>
+        <w:wordWrap w:val="0"/>
+        <w:spacing w:after="0" w:line="187" w:lineRule="atLeast"/>
+        <w:rPr>
+          <w:rFonts w:ascii="Lucida Console" w:eastAsia="Times New Roman" w:hAnsi="Lucida Console" w:cs="Courier New"/>
+          <w:color w:val="000000"/>
+          <w:sz w:val="20"/>
+          <w:szCs w:val="20"/>
+          <w:bdr w:val="none" w:sz="0" w:space="0" w:color="auto" w:frame="1"/>
+          <w:lang w:val="en-US" w:eastAsia="nl-NL"/>
+        </w:rPr>
+      </w:pPr>
+      <w:r>
+        <w:rPr>
+          <w:rFonts w:ascii="Lucida Console" w:eastAsia="Times New Roman" w:hAnsi="Lucida Console" w:cs="Courier New"/>
+          <w:color w:val="000000"/>
+          <w:sz w:val="20"/>
+          <w:szCs w:val="20"/>
+          <w:bdr w:val="none" w:sz="0" w:space="0" w:color="auto" w:frame="1"/>
+          <w:lang w:val="en-US" w:eastAsia="nl-NL"/>
+        </w:rPr>
+        <w:t xml:space="preserve">[1] "spearman" "0.9167"  </w:t>
+      </w:r>
+    </w:p>
+    <w:p>
+      <w:pPr>
+        <w:shd w:val="clear" w:color="auto" w:fill="FFFFFF"/>
+        <w:tabs>
+          <w:tab w:val="left" w:pos="916"/>
+          <w:tab w:val="left" w:pos="1832"/>
+          <w:tab w:val="left" w:pos="2748"/>
+          <w:tab w:val="left" w:pos="3664"/>
+          <w:tab w:val="left" w:pos="4580"/>
+          <w:tab w:val="left" w:pos="5496"/>
+          <w:tab w:val="left" w:pos="6412"/>
+          <w:tab w:val="left" w:pos="7328"/>
+          <w:tab w:val="left" w:pos="8244"/>
+          <w:tab w:val="left" w:pos="9160"/>
+          <w:tab w:val="left" w:pos="10076"/>
+          <w:tab w:val="left" w:pos="10992"/>
+          <w:tab w:val="left" w:pos="11908"/>
+          <w:tab w:val="left" w:pos="12824"/>
+          <w:tab w:val="left" w:pos="13740"/>
+          <w:tab w:val="left" w:pos="14656"/>
+        </w:tabs>
+        <w:wordWrap w:val="0"/>
+        <w:spacing w:after="0" w:line="187" w:lineRule="atLeast"/>
+        <w:rPr>
+          <w:rFonts w:ascii="Lucida Console" w:eastAsia="Times New Roman" w:hAnsi="Lucida Console" w:cs="Courier New"/>
+          <w:color w:val="0000FF"/>
+          <w:sz w:val="20"/>
+          <w:szCs w:val="20"/>
+          <w:lang w:val="en-US" w:eastAsia="nl-NL"/>
+        </w:rPr>
+      </w:pPr>
+      <w:r>
+        <w:rPr>
+          <w:rFonts w:ascii="Lucida Console" w:eastAsia="Times New Roman" w:hAnsi="Lucida Console" w:cs="Courier New"/>
+          <w:color w:val="0000FF"/>
+          <w:sz w:val="20"/>
+          <w:szCs w:val="20"/>
+          <w:lang w:val="en-US" w:eastAsia="nl-NL"/>
+        </w:rPr>
+        <w:t xml:space="preserve">&gt; </w:t>
+      </w:r>
+      <w:proofErr w:type="spellStart"/>
+      <w:r>
+        <w:rPr>
+          <w:rFonts w:ascii="Lucida Console" w:eastAsia="Times New Roman" w:hAnsi="Lucida Console" w:cs="Courier New"/>
+          <w:color w:val="0000FF"/>
+          <w:sz w:val="20"/>
+          <w:szCs w:val="20"/>
+          <w:lang w:val="en-US" w:eastAsia="nl-NL"/>
+        </w:rPr>
+        <w:t>aresimulation</w:t>
+      </w:r>
+      <w:proofErr w:type="spellEnd"/>
+      <w:r>
+        <w:rPr>
+          <w:rFonts w:ascii="Lucida Console" w:eastAsia="Times New Roman" w:hAnsi="Lucida Console" w:cs="Courier New"/>
+          <w:color w:val="0000FF"/>
+          <w:sz w:val="20"/>
+          <w:szCs w:val="20"/>
+          <w:lang w:val="en-US" w:eastAsia="nl-NL"/>
+        </w:rPr>
+        <w:t>(10000,50)[,2]</w:t>
+      </w:r>
+    </w:p>
+    <w:p>
+      <w:pPr>
+        <w:shd w:val="clear" w:color="auto" w:fill="FFFFFF"/>
+        <w:tabs>
+          <w:tab w:val="left" w:pos="916"/>
+          <w:tab w:val="left" w:pos="1832"/>
+          <w:tab w:val="left" w:pos="2748"/>
+          <w:tab w:val="left" w:pos="3664"/>
+          <w:tab w:val="left" w:pos="4580"/>
+          <w:tab w:val="left" w:pos="5496"/>
+          <w:tab w:val="left" w:pos="6412"/>
+          <w:tab w:val="left" w:pos="7328"/>
+          <w:tab w:val="left" w:pos="8244"/>
+          <w:tab w:val="left" w:pos="9160"/>
+          <w:tab w:val="left" w:pos="10076"/>
+          <w:tab w:val="left" w:pos="10992"/>
+          <w:tab w:val="left" w:pos="11908"/>
+          <w:tab w:val="left" w:pos="12824"/>
+          <w:tab w:val="left" w:pos="13740"/>
+          <w:tab w:val="left" w:pos="14656"/>
+        </w:tabs>
+        <w:wordWrap w:val="0"/>
+        <w:spacing w:after="0" w:line="187" w:lineRule="atLeast"/>
+        <w:rPr>
+          <w:rFonts w:ascii="Lucida Console" w:eastAsia="Times New Roman" w:hAnsi="Lucida Console" w:cs="Courier New"/>
+          <w:color w:val="000000"/>
+          <w:sz w:val="20"/>
+          <w:szCs w:val="20"/>
+          <w:bdr w:val="none" w:sz="0" w:space="0" w:color="auto" w:frame="1"/>
+          <w:lang w:eastAsia="nl-NL"/>
+        </w:rPr>
+      </w:pPr>
+      <w:r>
+        <w:rPr>
+          <w:rFonts w:ascii="Lucida Console" w:eastAsia="Times New Roman" w:hAnsi="Lucida Console" w:cs="Courier New"/>
+          <w:color w:val="000000"/>
+          <w:sz w:val="20"/>
+          <w:szCs w:val="20"/>
+          <w:bdr w:val="none" w:sz="0" w:space="0" w:color="auto" w:frame="1"/>
+          <w:lang w:eastAsia="nl-NL"/>
+        </w:rPr>
+        <w:t>[1] "</w:t>
+      </w:r>
+      <w:proofErr w:type="spellStart"/>
+      <w:r>
+        <w:rPr>
+          <w:rFonts w:ascii="Lucida Console" w:eastAsia="Times New Roman" w:hAnsi="Lucida Console" w:cs="Courier New"/>
+          <w:color w:val="000000"/>
+          <w:sz w:val="20"/>
+          <w:szCs w:val="20"/>
+          <w:bdr w:val="none" w:sz="0" w:space="0" w:color="auto" w:frame="1"/>
+          <w:lang w:eastAsia="nl-NL"/>
+        </w:rPr>
+        <w:t>spearman</w:t>
+      </w:r>
+      <w:proofErr w:type="spellEnd"/>
+      <w:r>
+        <w:rPr>
+          <w:rFonts w:ascii="Lucida Console" w:eastAsia="Times New Roman" w:hAnsi="Lucida Console" w:cs="Courier New"/>
+          <w:color w:val="000000"/>
+          <w:sz w:val="20"/>
+          <w:szCs w:val="20"/>
+          <w:bdr w:val="none" w:sz="0" w:space="0" w:color="auto" w:frame="1"/>
+          <w:lang w:eastAsia="nl-NL"/>
+        </w:rPr>
+        <w:t xml:space="preserve">" "0.9424"  </w:t>
+      </w:r>
+    </w:p>
+    <w:p>
+      <w:pPr>
+        <w:shd w:val="clear" w:color="auto" w:fill="FFFFFF"/>
+        <w:tabs>
+          <w:tab w:val="left" w:pos="916"/>
+          <w:tab w:val="left" w:pos="1832"/>
+          <w:tab w:val="left" w:pos="2748"/>
+          <w:tab w:val="left" w:pos="3664"/>
+          <w:tab w:val="left" w:pos="4580"/>
+          <w:tab w:val="left" w:pos="5496"/>
+          <w:tab w:val="left" w:pos="6412"/>
+          <w:tab w:val="left" w:pos="7328"/>
+          <w:tab w:val="left" w:pos="8244"/>
+          <w:tab w:val="left" w:pos="9160"/>
+          <w:tab w:val="left" w:pos="10076"/>
+          <w:tab w:val="left" w:pos="10992"/>
+          <w:tab w:val="left" w:pos="11908"/>
+          <w:tab w:val="left" w:pos="12824"/>
+          <w:tab w:val="left" w:pos="13740"/>
+          <w:tab w:val="left" w:pos="14656"/>
+        </w:tabs>
+        <w:wordWrap w:val="0"/>
+        <w:spacing w:after="0" w:line="187" w:lineRule="atLeast"/>
+        <w:rPr>
+          <w:rFonts w:ascii="Lucida Console" w:eastAsia="Times New Roman" w:hAnsi="Lucida Console" w:cs="Courier New"/>
+          <w:color w:val="0000FF"/>
+          <w:sz w:val="20"/>
+          <w:szCs w:val="20"/>
+          <w:lang w:eastAsia="nl-NL"/>
+        </w:rPr>
+      </w:pPr>
+      <w:r>
+        <w:rPr>
+          <w:rFonts w:ascii="Lucida Console" w:eastAsia="Times New Roman" w:hAnsi="Lucida Console" w:cs="Courier New"/>
+          <w:color w:val="0000FF"/>
+          <w:sz w:val="20"/>
+          <w:szCs w:val="20"/>
+          <w:lang w:eastAsia="nl-NL"/>
+        </w:rPr>
+        <w:t xml:space="preserve">&gt; </w:t>
+      </w:r>
+      <w:proofErr w:type="spellStart"/>
+      <w:r>
+        <w:rPr>
+          <w:rFonts w:ascii="Lucida Console" w:eastAsia="Times New Roman" w:hAnsi="Lucida Console" w:cs="Courier New"/>
+          <w:color w:val="0000FF"/>
+          <w:sz w:val="20"/>
+          <w:szCs w:val="20"/>
+          <w:lang w:eastAsia="nl-NL"/>
+        </w:rPr>
+        <w:t>aresimulation</w:t>
+      </w:r>
+      <w:proofErr w:type="spellEnd"/>
+      <w:r>
+        <w:rPr>
+          <w:rFonts w:ascii="Lucida Console" w:eastAsia="Times New Roman" w:hAnsi="Lucida Console" w:cs="Courier New"/>
+          <w:color w:val="0000FF"/>
+          <w:sz w:val="20"/>
+          <w:szCs w:val="20"/>
+          <w:lang w:eastAsia="nl-NL"/>
+        </w:rPr>
+        <w:t>(10000,55)[,2]</w:t>
+      </w:r>
+    </w:p>
+    <w:p>
+      <w:pPr>
+        <w:shd w:val="clear" w:color="auto" w:fill="FFFFFF"/>
+        <w:tabs>
+          <w:tab w:val="left" w:pos="916"/>
+          <w:tab w:val="left" w:pos="1832"/>
+          <w:tab w:val="left" w:pos="2748"/>
+          <w:tab w:val="left" w:pos="3664"/>
+          <w:tab w:val="left" w:pos="4580"/>
+          <w:tab w:val="left" w:pos="5496"/>
+          <w:tab w:val="left" w:pos="6412"/>
+          <w:tab w:val="left" w:pos="7328"/>
+          <w:tab w:val="left" w:pos="8244"/>
+          <w:tab w:val="left" w:pos="9160"/>
+          <w:tab w:val="left" w:pos="10076"/>
+          <w:tab w:val="left" w:pos="10992"/>
+          <w:tab w:val="left" w:pos="11908"/>
+          <w:tab w:val="left" w:pos="12824"/>
+          <w:tab w:val="left" w:pos="13740"/>
+          <w:tab w:val="left" w:pos="14656"/>
+        </w:tabs>
+        <w:wordWrap w:val="0"/>
+        <w:spacing w:after="0" w:line="187" w:lineRule="atLeast"/>
+        <w:rPr>
+          <w:rFonts w:ascii="Lucida Console" w:eastAsia="Times New Roman" w:hAnsi="Lucida Console" w:cs="Courier New"/>
+          <w:color w:val="000000"/>
+          <w:sz w:val="20"/>
+          <w:szCs w:val="20"/>
+          <w:lang w:eastAsia="nl-NL"/>
+        </w:rPr>
+      </w:pPr>
+      <w:r>
+        <w:rPr>
+          <w:rFonts w:ascii="Lucida Console" w:eastAsia="Times New Roman" w:hAnsi="Lucida Console" w:cs="Courier New"/>
+          <w:color w:val="000000"/>
+          <w:sz w:val="20"/>
+          <w:szCs w:val="20"/>
+          <w:bdr w:val="none" w:sz="0" w:space="0" w:color="auto" w:frame="1"/>
+          <w:lang w:eastAsia="nl-NL"/>
+        </w:rPr>
+        <w:t>[1] "</w:t>
+      </w:r>
+      <w:proofErr w:type="spellStart"/>
+      <w:r>
+        <w:rPr>
+          <w:rFonts w:ascii="Lucida Console" w:eastAsia="Times New Roman" w:hAnsi="Lucida Console" w:cs="Courier New"/>
+          <w:color w:val="000000"/>
+          <w:sz w:val="20"/>
+          <w:szCs w:val="20"/>
+          <w:bdr w:val="none" w:sz="0" w:space="0" w:color="auto" w:frame="1"/>
+          <w:lang w:eastAsia="nl-NL"/>
+        </w:rPr>
+        <w:t>spearman</w:t>
+      </w:r>
+      <w:proofErr w:type="spellEnd"/>
+      <w:r>
+        <w:rPr>
+          <w:rFonts w:ascii="Lucida Console" w:eastAsia="Times New Roman" w:hAnsi="Lucida Console" w:cs="Courier New"/>
+          <w:color w:val="000000"/>
+          <w:sz w:val="20"/>
+          <w:szCs w:val="20"/>
+          <w:bdr w:val="none" w:sz="0" w:space="0" w:color="auto" w:frame="1"/>
+          <w:lang w:eastAsia="nl-NL"/>
+        </w:rPr>
+        <w:t xml:space="preserve">" "0.9585" </w:t>
+      </w:r>
+    </w:p>
+    <w:p>
+      <w:pPr>
+        <w:rPr>
+          <w:rFonts w:eastAsiaTheme="minorEastAsia"/>
+        </w:rPr>
+      </w:pPr>
+    </w:p>
+    <w:p/>
     <w:sectPr>
       <w:pgSz w:w="11906" w:h="16838"/>
       <w:pgMar w:top="1417" w:right="1417" w:bottom="1417" w:left="1417" w:header="708" w:footer="708" w:gutter="0"/>
@@ -2602,6 +3189,71 @@
       <w:color w:val="808080"/>
     </w:rPr>
   </w:style>
+  <w:style w:type="paragraph" w:styleId="HTML-voorafopgemaakt">
+    <w:name w:val="HTML Preformatted"/>
+    <w:basedOn w:val="Standaard"/>
+    <w:link w:val="HTML-voorafopgemaaktChar"/>
+    <w:uiPriority w:val="99"/>
+    <w:semiHidden/>
+    <w:unhideWhenUsed/>
+    <w:rsid w:val="00514510"/>
+    <w:pPr>
+      <w:tabs>
+        <w:tab w:val="left" w:pos="916"/>
+        <w:tab w:val="left" w:pos="1832"/>
+        <w:tab w:val="left" w:pos="2748"/>
+        <w:tab w:val="left" w:pos="3664"/>
+        <w:tab w:val="left" w:pos="4580"/>
+        <w:tab w:val="left" w:pos="5496"/>
+        <w:tab w:val="left" w:pos="6412"/>
+        <w:tab w:val="left" w:pos="7328"/>
+        <w:tab w:val="left" w:pos="8244"/>
+        <w:tab w:val="left" w:pos="9160"/>
+        <w:tab w:val="left" w:pos="10076"/>
+        <w:tab w:val="left" w:pos="10992"/>
+        <w:tab w:val="left" w:pos="11908"/>
+        <w:tab w:val="left" w:pos="12824"/>
+        <w:tab w:val="left" w:pos="13740"/>
+        <w:tab w:val="left" w:pos="14656"/>
+      </w:tabs>
+      <w:spacing w:after="0" w:line="240" w:lineRule="auto"/>
+    </w:pPr>
+    <w:rPr>
+      <w:rFonts w:ascii="Courier New" w:eastAsia="Times New Roman" w:hAnsi="Courier New" w:cs="Courier New"/>
+      <w:sz w:val="20"/>
+      <w:szCs w:val="20"/>
+      <w:lang w:eastAsia="nl-NL"/>
+    </w:rPr>
+  </w:style>
+  <w:style w:type="character" w:customStyle="1" w:styleId="HTML-voorafopgemaaktChar">
+    <w:name w:val="HTML - vooraf opgemaakt Char"/>
+    <w:basedOn w:val="Standaardalinea-lettertype"/>
+    <w:link w:val="HTML-voorafopgemaakt"/>
+    <w:uiPriority w:val="99"/>
+    <w:semiHidden/>
+    <w:rsid w:val="00514510"/>
+    <w:rPr>
+      <w:rFonts w:ascii="Courier New" w:eastAsia="Times New Roman" w:hAnsi="Courier New" w:cs="Courier New"/>
+      <w:sz w:val="20"/>
+      <w:szCs w:val="20"/>
+      <w:lang w:eastAsia="nl-NL"/>
+    </w:rPr>
+  </w:style>
+  <w:style w:type="character" w:customStyle="1" w:styleId="gnkrckgcmsb">
+    <w:name w:val="gnkrckgcmsb"/>
+    <w:basedOn w:val="Standaardalinea-lettertype"/>
+    <w:rsid w:val="00514510"/>
+  </w:style>
+  <w:style w:type="character" w:customStyle="1" w:styleId="gnkrckgcmrb">
+    <w:name w:val="gnkrckgcmrb"/>
+    <w:basedOn w:val="Standaardalinea-lettertype"/>
+    <w:rsid w:val="00514510"/>
+  </w:style>
+  <w:style w:type="character" w:customStyle="1" w:styleId="gnkrckgcgsb">
+    <w:name w:val="gnkrckgcgsb"/>
+    <w:basedOn w:val="Standaardalinea-lettertype"/>
+    <w:rsid w:val="00514510"/>
+  </w:style>
 </w:styles>
 </file>
 

</xml_diff>

<commit_message>
6.1 is helemaal af
</commit_message>
<xml_diff>
--- a/Exercise 61.docx
+++ b/Exercise 61.docx
@@ -1659,13 +1659,7 @@
         <w:rPr>
           <w:lang w:val="en-US"/>
         </w:rPr>
-        <w:t>W</w:t>
-      </w:r>
-      <w:r>
-        <w:rPr>
-          <w:lang w:val="en-US"/>
-        </w:rPr>
-        <w:t xml:space="preserve">e use </w:t>
+        <w:t xml:space="preserve">We use </w:t>
       </w:r>
       <m:oMath>
         <m:r>
@@ -1810,13 +1804,7 @@
         <w:rPr>
           <w:lang w:val="en-US"/>
         </w:rPr>
-        <w:t>Kendall’s rank correlation coefficient</w:t>
-      </w:r>
-      <w:r>
-        <w:rPr>
-          <w:lang w:val="en-US"/>
-        </w:rPr>
-        <w:t xml:space="preserve"> as our test statistic (</w:t>
+        <w:t>Kendall’s rank correlation coefficient as our test statistic (</w:t>
       </w:r>
       <m:oMath>
         <m:r>
@@ -2037,21 +2025,7 @@
           <w:rFonts w:eastAsiaTheme="minorEastAsia"/>
           <w:lang w:val="en-US"/>
         </w:rPr>
-        <w:t>Taking the minimum of the left and right-tailed p-value and multiplying it by 2</w:t>
-      </w:r>
-      <w:r>
-        <w:rPr>
-          <w:rFonts w:eastAsiaTheme="minorEastAsia"/>
-          <w:lang w:val="en-US"/>
-        </w:rPr>
-        <w:t xml:space="preserve"> gives a corresponding </w:t>
-      </w:r>
-      <w:r>
-        <w:rPr>
-          <w:rFonts w:eastAsiaTheme="minorEastAsia"/>
-          <w:lang w:val="en-US"/>
-        </w:rPr>
-        <w:t xml:space="preserve">(two-sided bootstrapped) </w:t>
+        <w:t xml:space="preserve">Taking the minimum of the left and right-tailed p-value and multiplying it by 2 gives a corresponding (two-sided bootstrapped) </w:t>
       </w:r>
       <w:r>
         <w:rPr>
@@ -2128,13 +2102,11 @@
       <w:pPr>
         <w:rPr>
           <w:rFonts w:eastAsiaTheme="minorEastAsia"/>
-          <w:lang w:val="en-US"/>
-        </w:rPr>
-      </w:pPr>
-      <w:r>
-        <w:rPr>
-          <w:rFonts w:eastAsiaTheme="minorEastAsia"/>
-          <w:lang w:val="en-US"/>
+        </w:rPr>
+      </w:pPr>
+      <w:r>
+        <w:rPr>
+          <w:rFonts w:eastAsiaTheme="minorEastAsia"/>
         </w:rPr>
         <w:t>f)</w:t>
       </w:r>
@@ -2143,76 +2115,165 @@
       <w:pPr>
         <w:rPr>
           <w:rFonts w:eastAsiaTheme="minorEastAsia"/>
-        </w:rPr>
-      </w:pPr>
-      <w:r>
-        <w:rPr>
-          <w:rFonts w:eastAsiaTheme="minorEastAsia"/>
-        </w:rPr>
-        <w:t>Zie schrift, denk 1. Nog verha</w:t>
-      </w:r>
-      <w:r>
-        <w:rPr>
-          <w:rFonts w:eastAsiaTheme="minorEastAsia"/>
-        </w:rPr>
-        <w:t>altje erbij</w:t>
-      </w:r>
-    </w:p>
-    <w:p>
-      <w:pPr>
-        <w:rPr>
-          <w:rFonts w:eastAsiaTheme="minorEastAsia"/>
-        </w:rPr>
-      </w:pPr>
-    </w:p>
-    <w:p>
-      <w:pPr>
-        <w:rPr>
-          <w:rFonts w:eastAsiaTheme="minorEastAsia"/>
-        </w:rPr>
-      </w:pPr>
-      <w:proofErr w:type="spellStart"/>
-      <w:r>
-        <w:rPr>
-          <w:rFonts w:eastAsiaTheme="minorEastAsia"/>
+          <w:lang w:val="en-US"/>
+        </w:rPr>
+      </w:pPr>
+      <w:r>
+        <w:rPr>
+          <w:rFonts w:eastAsiaTheme="minorEastAsia"/>
+          <w:lang w:val="en-US"/>
+        </w:rPr>
+        <w:t xml:space="preserve">The </w:t>
+      </w:r>
+      <w:proofErr w:type="spellStart"/>
+      <w:r>
+        <w:rPr>
+          <w:rFonts w:eastAsiaTheme="minorEastAsia"/>
+          <w:lang w:val="en-US"/>
+        </w:rPr>
+        <w:t>a.r.e</w:t>
+      </w:r>
+      <w:proofErr w:type="spellEnd"/>
+      <w:r>
+        <w:rPr>
+          <w:rFonts w:eastAsiaTheme="minorEastAsia"/>
+          <w:lang w:val="en-US"/>
+        </w:rPr>
+        <w:t xml:space="preserve">. of </w:t>
+      </w:r>
+      <w:r>
+        <w:rPr>
+          <w:rFonts w:eastAsiaTheme="minorEastAsia"/>
+          <w:lang w:val="en-US"/>
+        </w:rPr>
+        <w:t xml:space="preserve">(a performed) </w:t>
+      </w:r>
+      <w:r>
+        <w:rPr>
+          <w:rFonts w:eastAsiaTheme="minorEastAsia"/>
+          <w:lang w:val="en-US"/>
+        </w:rPr>
+        <w:t>Ke</w:t>
+      </w:r>
+      <w:r>
+        <w:rPr>
+          <w:rFonts w:eastAsiaTheme="minorEastAsia"/>
+          <w:lang w:val="en-US"/>
+        </w:rPr>
+        <w:t xml:space="preserve">ndall </w:t>
+      </w:r>
+      <w:proofErr w:type="spellStart"/>
+      <w:r>
+        <w:rPr>
+          <w:rFonts w:eastAsiaTheme="minorEastAsia"/>
+          <w:lang w:val="en-US"/>
+        </w:rPr>
+        <w:t>w.r.t.</w:t>
+      </w:r>
+      <w:proofErr w:type="spellEnd"/>
+      <w:r>
+        <w:rPr>
+          <w:rFonts w:eastAsiaTheme="minorEastAsia"/>
+          <w:lang w:val="en-US"/>
+        </w:rPr>
+        <w:t xml:space="preserve"> Spearman test is equal to the sample size of the Spearman test divided by the Kendall test sample size. This means that taking this (sample size) ratio into account when performing both tests means that both test will have (approximately) the same power.</w:t>
+      </w:r>
+    </w:p>
+    <w:p>
+      <w:pPr>
+        <w:rPr>
+          <w:rFonts w:eastAsiaTheme="minorEastAsia"/>
+          <w:lang w:val="en-US"/>
+        </w:rPr>
+      </w:pPr>
+      <w:r>
+        <w:rPr>
+          <w:rFonts w:eastAsiaTheme="minorEastAsia"/>
+          <w:lang w:val="en-US"/>
         </w:rPr>
         <w:lastRenderedPageBreak/>
-        <w:t>Vgl</w:t>
-      </w:r>
-      <w:proofErr w:type="spellEnd"/>
-      <w:r>
-        <w:rPr>
-          <w:rFonts w:eastAsiaTheme="minorEastAsia"/>
+        <w:t xml:space="preserve">Therefore, we </w:t>
+      </w:r>
+      <w:r>
+        <w:rPr>
+          <w:rFonts w:eastAsiaTheme="minorEastAsia"/>
+          <w:lang w:val="en-US"/>
+        </w:rPr>
+        <w:t>compare the power of both tests</w:t>
+      </w:r>
+      <w:r>
+        <w:rPr>
+          <w:rFonts w:eastAsiaTheme="minorEastAsia"/>
+          <w:lang w:val="en-US"/>
+        </w:rPr>
+        <w:t xml:space="preserve"> (by </w:t>
+      </w:r>
+      <w:r>
+        <w:rPr>
+          <w:rFonts w:eastAsiaTheme="minorEastAsia"/>
+          <w:lang w:val="en-US"/>
+        </w:rPr>
+        <w:t>simulating the power for a large number of tests</w:t>
+      </w:r>
+      <w:r>
+        <w:rPr>
+          <w:rFonts w:eastAsiaTheme="minorEastAsia"/>
+          <w:lang w:val="en-US"/>
+        </w:rPr>
+        <w:t>)</w:t>
+      </w:r>
+      <w:r>
+        <w:rPr>
+          <w:rFonts w:eastAsiaTheme="minorEastAsia"/>
+          <w:lang w:val="en-US"/>
+        </w:rPr>
+        <w:t xml:space="preserve"> for different sample sizes, to find out</w:t>
+      </w:r>
+      <w:r>
+        <w:rPr>
+          <w:rFonts w:eastAsiaTheme="minorEastAsia"/>
+          <w:lang w:val="en-US"/>
         </w:rPr>
         <w:t xml:space="preserve"> </w:t>
       </w:r>
-      <w:proofErr w:type="spellStart"/>
-      <w:r>
-        <w:rPr>
-          <w:rFonts w:eastAsiaTheme="minorEastAsia"/>
-        </w:rPr>
-        <w:t>kendall</w:t>
-      </w:r>
-      <w:proofErr w:type="spellEnd"/>
-      <w:r>
-        <w:rPr>
-          <w:rFonts w:eastAsiaTheme="minorEastAsia"/>
-        </w:rPr>
-        <w:t xml:space="preserve"> 50 met gelijksoortige power, is in dit geval </w:t>
-      </w:r>
-      <w:proofErr w:type="spellStart"/>
-      <w:r>
-        <w:rPr>
-          <w:rFonts w:eastAsiaTheme="minorEastAsia"/>
-        </w:rPr>
-        <w:t>spearman</w:t>
-      </w:r>
-      <w:proofErr w:type="spellEnd"/>
-      <w:r>
-        <w:rPr>
-          <w:rFonts w:eastAsiaTheme="minorEastAsia"/>
-        </w:rPr>
-        <w:t xml:space="preserve"> 50 kan nog netter met code kloppen. Zie nieuwe versie</w:t>
+      <w:r>
+        <w:rPr>
+          <w:rFonts w:eastAsiaTheme="minorEastAsia"/>
+          <w:lang w:val="en-US"/>
+        </w:rPr>
+        <w:t xml:space="preserve">which </w:t>
+      </w:r>
+      <w:proofErr w:type="spellStart"/>
+      <w:r>
+        <w:rPr>
+          <w:rFonts w:eastAsiaTheme="minorEastAsia"/>
+          <w:lang w:val="en-US"/>
+        </w:rPr>
+        <w:t>a.r.e</w:t>
+      </w:r>
+      <w:proofErr w:type="spellEnd"/>
+      <w:r>
+        <w:rPr>
+          <w:rFonts w:eastAsiaTheme="minorEastAsia"/>
+          <w:lang w:val="en-US"/>
+        </w:rPr>
+        <w:t>. value is most close to the true asymptotic relative efficiency. This simulation is performed with the help of the bootstrap (</w:t>
+      </w:r>
+      <m:oMath>
+        <m:r>
+          <w:rPr>
+            <w:rFonts w:ascii="Cambria Math" w:eastAsiaTheme="minorEastAsia" w:hAnsi="Cambria Math"/>
+            <w:lang w:val="en-US"/>
+          </w:rPr>
+          <m:t>B = 10000</m:t>
+        </m:r>
+      </m:oMath>
+      <w:r>
+        <w:rPr>
+          <w:rFonts w:eastAsiaTheme="minorEastAsia"/>
+          <w:lang w:val="en-US"/>
+        </w:rPr>
+        <w:t>).</w:t>
       </w:r>
     </w:p>
     <w:p>
@@ -2548,7 +2609,7 @@
           <w:sz w:val="20"/>
           <w:szCs w:val="20"/>
           <w:bdr w:val="none" w:sz="0" w:space="0" w:color="auto" w:frame="1"/>
-          <w:lang w:eastAsia="nl-NL"/>
+          <w:lang w:val="en-US" w:eastAsia="nl-NL"/>
         </w:rPr>
       </w:pPr>
       <w:r>
@@ -2558,33 +2619,9 @@
           <w:sz w:val="20"/>
           <w:szCs w:val="20"/>
           <w:bdr w:val="none" w:sz="0" w:space="0" w:color="auto" w:frame="1"/>
-          <w:lang w:eastAsia="nl-NL"/>
-        </w:rPr>
-        <w:t>[1] "</w:t>
-      </w:r>
-      <w:proofErr w:type="spellStart"/>
-      <w:r>
-        <w:rPr>
-          <w:rFonts w:ascii="Lucida Console" w:eastAsia="Times New Roman" w:hAnsi="Lucida Console" w:cs="Courier New"/>
-          <w:color w:val="000000"/>
-          <w:sz w:val="20"/>
-          <w:szCs w:val="20"/>
-          <w:bdr w:val="none" w:sz="0" w:space="0" w:color="auto" w:frame="1"/>
-          <w:lang w:eastAsia="nl-NL"/>
-        </w:rPr>
-        <w:t>spearman</w:t>
-      </w:r>
-      <w:proofErr w:type="spellEnd"/>
-      <w:r>
-        <w:rPr>
-          <w:rFonts w:ascii="Lucida Console" w:eastAsia="Times New Roman" w:hAnsi="Lucida Console" w:cs="Courier New"/>
-          <w:color w:val="000000"/>
-          <w:sz w:val="20"/>
-          <w:szCs w:val="20"/>
-          <w:bdr w:val="none" w:sz="0" w:space="0" w:color="auto" w:frame="1"/>
-          <w:lang w:eastAsia="nl-NL"/>
-        </w:rPr>
-        <w:t xml:space="preserve">" "0.9424"  </w:t>
+          <w:lang w:val="en-US" w:eastAsia="nl-NL"/>
+        </w:rPr>
+        <w:t xml:space="preserve">[1] "spearman" "0.9424"  </w:t>
       </w:r>
     </w:p>
     <w:p>
@@ -2615,7 +2652,7 @@
           <w:color w:val="0000FF"/>
           <w:sz w:val="20"/>
           <w:szCs w:val="20"/>
-          <w:lang w:eastAsia="nl-NL"/>
+          <w:lang w:val="en-US" w:eastAsia="nl-NL"/>
         </w:rPr>
       </w:pPr>
       <w:r>
@@ -2624,7 +2661,7 @@
           <w:color w:val="0000FF"/>
           <w:sz w:val="20"/>
           <w:szCs w:val="20"/>
-          <w:lang w:eastAsia="nl-NL"/>
+          <w:lang w:val="en-US" w:eastAsia="nl-NL"/>
         </w:rPr>
         <w:t xml:space="preserve">&gt; </w:t>
       </w:r>
@@ -2635,7 +2672,7 @@
           <w:color w:val="0000FF"/>
           <w:sz w:val="20"/>
           <w:szCs w:val="20"/>
-          <w:lang w:eastAsia="nl-NL"/>
+          <w:lang w:val="en-US" w:eastAsia="nl-NL"/>
         </w:rPr>
         <w:t>aresimulation</w:t>
       </w:r>
@@ -2646,7 +2683,7 @@
           <w:color w:val="0000FF"/>
           <w:sz w:val="20"/>
           <w:szCs w:val="20"/>
-          <w:lang w:eastAsia="nl-NL"/>
+          <w:lang w:val="en-US" w:eastAsia="nl-NL"/>
         </w:rPr>
         <w:t>(10000,55)[,2]</w:t>
       </w:r>
@@ -2679,7 +2716,7 @@
           <w:color w:val="000000"/>
           <w:sz w:val="20"/>
           <w:szCs w:val="20"/>
-          <w:lang w:eastAsia="nl-NL"/>
+          <w:lang w:val="en-US" w:eastAsia="nl-NL"/>
         </w:rPr>
       </w:pPr>
       <w:r>
@@ -2689,43 +2726,1972 @@
           <w:sz w:val="20"/>
           <w:szCs w:val="20"/>
           <w:bdr w:val="none" w:sz="0" w:space="0" w:color="auto" w:frame="1"/>
-          <w:lang w:eastAsia="nl-NL"/>
-        </w:rPr>
-        <w:t>[1] "</w:t>
-      </w:r>
-      <w:proofErr w:type="spellStart"/>
-      <w:r>
-        <w:rPr>
-          <w:rFonts w:ascii="Lucida Console" w:eastAsia="Times New Roman" w:hAnsi="Lucida Console" w:cs="Courier New"/>
-          <w:color w:val="000000"/>
-          <w:sz w:val="20"/>
-          <w:szCs w:val="20"/>
-          <w:bdr w:val="none" w:sz="0" w:space="0" w:color="auto" w:frame="1"/>
-          <w:lang w:eastAsia="nl-NL"/>
-        </w:rPr>
-        <w:t>spearman</w:t>
-      </w:r>
-      <w:proofErr w:type="spellEnd"/>
-      <w:r>
-        <w:rPr>
-          <w:rFonts w:ascii="Lucida Console" w:eastAsia="Times New Roman" w:hAnsi="Lucida Console" w:cs="Courier New"/>
-          <w:color w:val="000000"/>
-          <w:sz w:val="20"/>
-          <w:szCs w:val="20"/>
-          <w:bdr w:val="none" w:sz="0" w:space="0" w:color="auto" w:frame="1"/>
-          <w:lang w:eastAsia="nl-NL"/>
-        </w:rPr>
-        <w:t xml:space="preserve">" "0.9585" </w:t>
-      </w:r>
-    </w:p>
-    <w:p>
-      <w:pPr>
-        <w:rPr>
-          <w:rFonts w:eastAsiaTheme="minorEastAsia"/>
-        </w:rPr>
-      </w:pPr>
-    </w:p>
-    <w:p/>
+          <w:lang w:val="en-US" w:eastAsia="nl-NL"/>
+        </w:rPr>
+        <w:t xml:space="preserve">[1] "spearman" "0.9585" </w:t>
+      </w:r>
+    </w:p>
+    <w:p>
+      <w:pPr>
+        <w:rPr>
+          <w:lang w:val="en-US"/>
+        </w:rPr>
+      </w:pPr>
+      <w:r>
+        <w:rPr>
+          <w:lang w:val="en-US"/>
+        </w:rPr>
+        <w:t xml:space="preserve">The results in R show that the simulated power of both tests is closest to each other when the sample sizes for the Kendall test and Spearman test are the same, namely 50. In conclusion, the value of 1 seems to be closest to the true </w:t>
+      </w:r>
+      <w:proofErr w:type="spellStart"/>
+      <w:r>
+        <w:rPr>
+          <w:lang w:val="en-US"/>
+        </w:rPr>
+        <w:t>a.r.e</w:t>
+      </w:r>
+      <w:proofErr w:type="spellEnd"/>
+      <w:r>
+        <w:rPr>
+          <w:lang w:val="en-US"/>
+        </w:rPr>
+        <w:t xml:space="preserve">. (in comparison with the values 0.9 and 1.1).  </w:t>
+      </w:r>
+      <w:r>
+        <w:rPr>
+          <w:lang w:val="en-US"/>
+        </w:rPr>
+        <w:br w:type="page"/>
+      </w:r>
+    </w:p>
+    <w:p>
+      <w:pPr>
+        <w:spacing w:after="0" w:line="240" w:lineRule="auto"/>
+        <w:jc w:val="both"/>
+        <w:rPr>
+          <w:rFonts w:ascii="Times New Roman" w:eastAsia="Times New Roman" w:hAnsi="Times New Roman" w:cs="Times New Roman"/>
+          <w:b/>
+          <w:bCs/>
+          <w:color w:val="990000"/>
+          <w:sz w:val="28"/>
+          <w:szCs w:val="28"/>
+          <w:lang w:val="en-US" w:eastAsia="nl-NL"/>
+        </w:rPr>
+      </w:pPr>
+      <w:r>
+        <w:rPr>
+          <w:rFonts w:ascii="Times New Roman" w:eastAsia="Times New Roman" w:hAnsi="Times New Roman" w:cs="Times New Roman"/>
+          <w:b/>
+          <w:bCs/>
+          <w:color w:val="990000"/>
+          <w:sz w:val="28"/>
+          <w:szCs w:val="28"/>
+          <w:lang w:val="en-US" w:eastAsia="nl-NL"/>
+        </w:rPr>
+        <w:lastRenderedPageBreak/>
+        <w:t>Appendix</w:t>
+      </w:r>
+    </w:p>
+    <w:p>
+      <w:pPr>
+        <w:spacing w:after="0" w:line="240" w:lineRule="auto"/>
+        <w:jc w:val="both"/>
+        <w:rPr>
+          <w:rFonts w:ascii="Times New Roman" w:eastAsia="Times New Roman" w:hAnsi="Times New Roman" w:cs="Times New Roman"/>
+          <w:sz w:val="24"/>
+          <w:szCs w:val="24"/>
+          <w:lang w:val="en-US" w:eastAsia="nl-NL"/>
+        </w:rPr>
+      </w:pPr>
+      <w:r>
+        <w:rPr>
+          <w:rFonts w:ascii="Times New Roman" w:eastAsia="Times New Roman" w:hAnsi="Times New Roman" w:cs="Times New Roman"/>
+          <w:b/>
+          <w:bCs/>
+          <w:color w:val="990000"/>
+          <w:sz w:val="28"/>
+          <w:szCs w:val="28"/>
+          <w:lang w:val="en-US" w:eastAsia="nl-NL"/>
+        </w:rPr>
+        <w:t>Exercise 6.1</w:t>
+      </w:r>
+    </w:p>
+    <w:p>
+      <w:pPr>
+        <w:rPr>
+          <w:lang w:val="en-US"/>
+        </w:rPr>
+      </w:pPr>
+      <w:r>
+        <w:rPr>
+          <w:lang w:val="en-US"/>
+        </w:rPr>
+        <w:t xml:space="preserve">&gt; </w:t>
+      </w:r>
+      <w:proofErr w:type="spellStart"/>
+      <w:r>
+        <w:rPr>
+          <w:lang w:val="en-US"/>
+        </w:rPr>
+        <w:t>edata</w:t>
+      </w:r>
+      <w:proofErr w:type="spellEnd"/>
+      <w:r>
+        <w:rPr>
+          <w:lang w:val="en-US"/>
+        </w:rPr>
+        <w:t xml:space="preserve"> = </w:t>
+      </w:r>
+      <w:proofErr w:type="spellStart"/>
+      <w:r>
+        <w:rPr>
+          <w:lang w:val="en-US"/>
+        </w:rPr>
+        <w:t>read.table</w:t>
+      </w:r>
+      <w:proofErr w:type="spellEnd"/>
+      <w:r>
+        <w:rPr>
+          <w:lang w:val="en-US"/>
+        </w:rPr>
+        <w:t xml:space="preserve">("expensescrime.txt", header = TRUE, </w:t>
+      </w:r>
+      <w:proofErr w:type="spellStart"/>
+      <w:r>
+        <w:rPr>
+          <w:lang w:val="en-US"/>
+        </w:rPr>
+        <w:t>stringsAsFactors</w:t>
+      </w:r>
+      <w:proofErr w:type="spellEnd"/>
+      <w:r>
+        <w:rPr>
+          <w:lang w:val="en-US"/>
+        </w:rPr>
+        <w:t xml:space="preserve"> = FALSE) </w:t>
+      </w:r>
+    </w:p>
+    <w:p>
+      <w:pPr>
+        <w:rPr>
+          <w:lang w:val="en-US"/>
+        </w:rPr>
+      </w:pPr>
+      <w:r>
+        <w:rPr>
+          <w:lang w:val="en-US"/>
+        </w:rPr>
+        <w:t xml:space="preserve">&gt; </w:t>
+      </w:r>
+      <w:proofErr w:type="spellStart"/>
+      <w:r>
+        <w:rPr>
+          <w:lang w:val="en-US"/>
+        </w:rPr>
+        <w:t>edatanostates</w:t>
+      </w:r>
+      <w:proofErr w:type="spellEnd"/>
+      <w:r>
+        <w:rPr>
+          <w:lang w:val="en-US"/>
+        </w:rPr>
+        <w:t xml:space="preserve"> = subset(</w:t>
+      </w:r>
+      <w:proofErr w:type="spellStart"/>
+      <w:r>
+        <w:rPr>
+          <w:lang w:val="en-US"/>
+        </w:rPr>
+        <w:t>edata</w:t>
+      </w:r>
+      <w:proofErr w:type="spellEnd"/>
+      <w:r>
+        <w:rPr>
+          <w:lang w:val="en-US"/>
+        </w:rPr>
+        <w:t>, select=-c(state))</w:t>
+      </w:r>
+    </w:p>
+    <w:p>
+      <w:pPr>
+        <w:rPr>
+          <w:lang w:val="en-US"/>
+        </w:rPr>
+      </w:pPr>
+      <w:r>
+        <w:rPr>
+          <w:lang w:val="en-US"/>
+        </w:rPr>
+        <w:t xml:space="preserve">&gt; </w:t>
+      </w:r>
+      <w:r>
+        <w:rPr>
+          <w:lang w:val="en-US"/>
+        </w:rPr>
+        <w:t>head(</w:t>
+      </w:r>
+      <w:proofErr w:type="spellStart"/>
+      <w:r>
+        <w:rPr>
+          <w:lang w:val="en-US"/>
+        </w:rPr>
+        <w:t>edatanostates</w:t>
+      </w:r>
+      <w:proofErr w:type="spellEnd"/>
+      <w:r>
+        <w:rPr>
+          <w:lang w:val="en-US"/>
+        </w:rPr>
+        <w:t>)</w:t>
+      </w:r>
+    </w:p>
+    <w:p>
+      <w:pPr>
+        <w:rPr>
+          <w:lang w:val="en-US"/>
+        </w:rPr>
+      </w:pPr>
+      <w:r>
+        <w:rPr>
+          <w:lang w:val="en-US"/>
+        </w:rPr>
+        <w:t xml:space="preserve">&gt; </w:t>
+      </w:r>
+      <w:r>
+        <w:rPr>
+          <w:lang w:val="en-US"/>
+        </w:rPr>
+        <w:t>pairs(</w:t>
+      </w:r>
+      <w:proofErr w:type="spellStart"/>
+      <w:r>
+        <w:rPr>
+          <w:lang w:val="en-US"/>
+        </w:rPr>
+        <w:t>edatanostates</w:t>
+      </w:r>
+      <w:proofErr w:type="spellEnd"/>
+      <w:r>
+        <w:rPr>
+          <w:lang w:val="en-US"/>
+        </w:rPr>
+        <w:t>)</w:t>
+      </w:r>
+    </w:p>
+    <w:p>
+      <w:pPr>
+        <w:rPr>
+          <w:lang w:val="en-US"/>
+        </w:rPr>
+      </w:pPr>
+      <w:r>
+        <w:rPr>
+          <w:lang w:val="en-US"/>
+        </w:rPr>
+        <w:t xml:space="preserve">&gt; </w:t>
+      </w:r>
+      <w:proofErr w:type="spellStart"/>
+      <w:r>
+        <w:rPr>
+          <w:lang w:val="en-US"/>
+        </w:rPr>
+        <w:t>lawyerrate</w:t>
+      </w:r>
+      <w:proofErr w:type="spellEnd"/>
+      <w:r>
+        <w:rPr>
+          <w:lang w:val="en-US"/>
+        </w:rPr>
+        <w:t xml:space="preserve"> = (</w:t>
+      </w:r>
+      <w:proofErr w:type="spellStart"/>
+      <w:r>
+        <w:rPr>
+          <w:lang w:val="en-US"/>
+        </w:rPr>
+        <w:t>edata$lawyers</w:t>
+      </w:r>
+      <w:proofErr w:type="spellEnd"/>
+      <w:r>
+        <w:rPr>
+          <w:lang w:val="en-US"/>
+        </w:rPr>
+        <w:t>*100)/</w:t>
+      </w:r>
+      <w:proofErr w:type="spellStart"/>
+      <w:r>
+        <w:rPr>
+          <w:lang w:val="en-US"/>
+        </w:rPr>
+        <w:t>edata$pop</w:t>
+      </w:r>
+      <w:proofErr w:type="spellEnd"/>
+    </w:p>
+    <w:p>
+      <w:pPr>
+        <w:rPr>
+          <w:lang w:val="en-US"/>
+        </w:rPr>
+      </w:pPr>
+      <w:r>
+        <w:rPr>
+          <w:lang w:val="en-US"/>
+        </w:rPr>
+        <w:t xml:space="preserve">&gt; </w:t>
+      </w:r>
+      <w:r>
+        <w:rPr>
+          <w:lang w:val="en-US"/>
+        </w:rPr>
+        <w:t>plot(</w:t>
+      </w:r>
+      <w:proofErr w:type="spellStart"/>
+      <w:r>
+        <w:rPr>
+          <w:lang w:val="en-US"/>
+        </w:rPr>
+        <w:t>lawyerrate,edata$crime</w:t>
+      </w:r>
+      <w:proofErr w:type="spellEnd"/>
+      <w:r>
+        <w:rPr>
+          <w:lang w:val="en-US"/>
+        </w:rPr>
+        <w:t xml:space="preserve">, </w:t>
+      </w:r>
+      <w:proofErr w:type="spellStart"/>
+      <w:r>
+        <w:rPr>
+          <w:lang w:val="en-US"/>
+        </w:rPr>
+        <w:t>xlab</w:t>
+      </w:r>
+      <w:proofErr w:type="spellEnd"/>
+      <w:r>
+        <w:rPr>
+          <w:lang w:val="en-US"/>
+        </w:rPr>
+        <w:t xml:space="preserve">="Lawyer rate (per 100,000)", </w:t>
+      </w:r>
+      <w:proofErr w:type="spellStart"/>
+      <w:r>
+        <w:rPr>
+          <w:lang w:val="en-US"/>
+        </w:rPr>
+        <w:t>ylab</w:t>
+      </w:r>
+      <w:proofErr w:type="spellEnd"/>
+      <w:r>
+        <w:rPr>
+          <w:lang w:val="en-US"/>
+        </w:rPr>
+        <w:t>="Crime rate (per 100,000)", main="Scatterplot of lawyer and crime rate")</w:t>
+      </w:r>
+    </w:p>
+    <w:p>
+      <w:pPr>
+        <w:rPr>
+          <w:lang w:val="en-US"/>
+        </w:rPr>
+      </w:pPr>
+      <w:r>
+        <w:rPr>
+          <w:lang w:val="en-US"/>
+        </w:rPr>
+        <w:t xml:space="preserve">&gt; </w:t>
+      </w:r>
+      <w:proofErr w:type="spellStart"/>
+      <w:r>
+        <w:rPr>
+          <w:lang w:val="en-US"/>
+        </w:rPr>
+        <w:t>outliercrimestate_i</w:t>
+      </w:r>
+      <w:proofErr w:type="spellEnd"/>
+      <w:r>
+        <w:rPr>
+          <w:lang w:val="en-US"/>
+        </w:rPr>
+        <w:t xml:space="preserve"> = </w:t>
+      </w:r>
+      <w:proofErr w:type="spellStart"/>
+      <w:r>
+        <w:rPr>
+          <w:lang w:val="en-US"/>
+        </w:rPr>
+        <w:t>which.max</w:t>
+      </w:r>
+      <w:proofErr w:type="spellEnd"/>
+      <w:r>
+        <w:rPr>
+          <w:lang w:val="en-US"/>
+        </w:rPr>
+        <w:t>(</w:t>
+      </w:r>
+      <w:proofErr w:type="spellStart"/>
+      <w:r>
+        <w:rPr>
+          <w:lang w:val="en-US"/>
+        </w:rPr>
+        <w:t>edata$crime</w:t>
+      </w:r>
+      <w:proofErr w:type="spellEnd"/>
+      <w:r>
+        <w:rPr>
+          <w:lang w:val="en-US"/>
+        </w:rPr>
+        <w:t>)</w:t>
+      </w:r>
+    </w:p>
+    <w:p>
+      <w:pPr>
+        <w:rPr>
+          <w:lang w:val="en-US"/>
+        </w:rPr>
+      </w:pPr>
+      <w:r>
+        <w:rPr>
+          <w:lang w:val="en-US"/>
+        </w:rPr>
+        <w:t xml:space="preserve">&gt; </w:t>
+      </w:r>
+      <w:proofErr w:type="spellStart"/>
+      <w:r>
+        <w:rPr>
+          <w:lang w:val="en-US"/>
+        </w:rPr>
+        <w:t>outliercrimestate</w:t>
+      </w:r>
+      <w:proofErr w:type="spellEnd"/>
+      <w:r>
+        <w:rPr>
+          <w:lang w:val="en-US"/>
+        </w:rPr>
+        <w:t xml:space="preserve"> = </w:t>
+      </w:r>
+      <w:proofErr w:type="spellStart"/>
+      <w:r>
+        <w:rPr>
+          <w:lang w:val="en-US"/>
+        </w:rPr>
+        <w:t>edata$state</w:t>
+      </w:r>
+      <w:proofErr w:type="spellEnd"/>
+      <w:r>
+        <w:rPr>
+          <w:lang w:val="en-US"/>
+        </w:rPr>
+        <w:t>[</w:t>
+      </w:r>
+      <w:proofErr w:type="spellStart"/>
+      <w:r>
+        <w:rPr>
+          <w:lang w:val="en-US"/>
+        </w:rPr>
+        <w:t>outliercrimestate_i</w:t>
+      </w:r>
+      <w:proofErr w:type="spellEnd"/>
+      <w:r>
+        <w:rPr>
+          <w:lang w:val="en-US"/>
+        </w:rPr>
+        <w:t>]</w:t>
+      </w:r>
+    </w:p>
+    <w:p>
+      <w:pPr>
+        <w:rPr>
+          <w:lang w:val="en-US"/>
+        </w:rPr>
+      </w:pPr>
+      <w:r>
+        <w:rPr>
+          <w:lang w:val="en-US"/>
+        </w:rPr>
+        <w:t xml:space="preserve">&gt; </w:t>
+      </w:r>
+      <w:proofErr w:type="spellStart"/>
+      <w:r>
+        <w:rPr>
+          <w:lang w:val="en-US"/>
+        </w:rPr>
+        <w:t>outliercrimestate</w:t>
+      </w:r>
+      <w:proofErr w:type="spellEnd"/>
+    </w:p>
+    <w:p>
+      <w:pPr>
+        <w:rPr>
+          <w:lang w:val="en-US"/>
+        </w:rPr>
+      </w:pPr>
+      <w:r>
+        <w:rPr>
+          <w:lang w:val="en-US"/>
+        </w:rPr>
+        <w:t xml:space="preserve">&gt; </w:t>
+      </w:r>
+      <w:r>
+        <w:rPr>
+          <w:lang w:val="en-US"/>
+        </w:rPr>
+        <w:t>plot(</w:t>
+      </w:r>
+      <w:proofErr w:type="spellStart"/>
+      <w:r>
+        <w:rPr>
+          <w:lang w:val="en-US"/>
+        </w:rPr>
+        <w:t>lawyerrate,edata$crime</w:t>
+      </w:r>
+      <w:proofErr w:type="spellEnd"/>
+      <w:r>
+        <w:rPr>
+          <w:lang w:val="en-US"/>
+        </w:rPr>
+        <w:t xml:space="preserve">, </w:t>
+      </w:r>
+      <w:proofErr w:type="spellStart"/>
+      <w:r>
+        <w:rPr>
+          <w:lang w:val="en-US"/>
+        </w:rPr>
+        <w:t>xlim</w:t>
+      </w:r>
+      <w:proofErr w:type="spellEnd"/>
+      <w:r>
+        <w:rPr>
+          <w:lang w:val="en-US"/>
+        </w:rPr>
+        <w:t xml:space="preserve">=c(0,500), </w:t>
+      </w:r>
+      <w:proofErr w:type="spellStart"/>
+      <w:r>
+        <w:rPr>
+          <w:lang w:val="en-US"/>
+        </w:rPr>
+        <w:t>xlab</w:t>
+      </w:r>
+      <w:proofErr w:type="spellEnd"/>
+      <w:r>
+        <w:rPr>
+          <w:lang w:val="en-US"/>
+        </w:rPr>
+        <w:t xml:space="preserve">="Lawyer rate (per 100,000)", </w:t>
+      </w:r>
+      <w:proofErr w:type="spellStart"/>
+      <w:r>
+        <w:rPr>
+          <w:lang w:val="en-US"/>
+        </w:rPr>
+        <w:t>ylab</w:t>
+      </w:r>
+      <w:proofErr w:type="spellEnd"/>
+      <w:r>
+        <w:rPr>
+          <w:lang w:val="en-US"/>
+        </w:rPr>
+        <w:t>="Crime rate (per 100,000)", main="Scatterplot of lawyer and crime rate", sub="Zoomed in (lawyer rate max limit is 500)")</w:t>
+      </w:r>
+    </w:p>
+    <w:p>
+      <w:pPr>
+        <w:rPr>
+          <w:lang w:val="en-US"/>
+        </w:rPr>
+      </w:pPr>
+      <w:r>
+        <w:rPr>
+          <w:lang w:val="en-US"/>
+        </w:rPr>
+        <w:t xml:space="preserve">&gt; </w:t>
+      </w:r>
+      <w:r>
+        <w:rPr>
+          <w:lang w:val="en-US"/>
+        </w:rPr>
+        <w:t>n = length(</w:t>
+      </w:r>
+      <w:proofErr w:type="spellStart"/>
+      <w:r>
+        <w:rPr>
+          <w:lang w:val="en-US"/>
+        </w:rPr>
+        <w:t>lawyerrate</w:t>
+      </w:r>
+      <w:proofErr w:type="spellEnd"/>
+      <w:r>
+        <w:rPr>
+          <w:lang w:val="en-US"/>
+        </w:rPr>
+        <w:t>)</w:t>
+      </w:r>
+    </w:p>
+    <w:p>
+      <w:pPr>
+        <w:rPr>
+          <w:lang w:val="en-US"/>
+        </w:rPr>
+      </w:pPr>
+      <w:r>
+        <w:rPr>
+          <w:lang w:val="en-US"/>
+        </w:rPr>
+        <w:t xml:space="preserve">&gt; </w:t>
+      </w:r>
+      <w:proofErr w:type="spellStart"/>
+      <w:r>
+        <w:rPr>
+          <w:lang w:val="en-US"/>
+        </w:rPr>
+        <w:t>cor.test</w:t>
+      </w:r>
+      <w:proofErr w:type="spellEnd"/>
+      <w:r>
+        <w:rPr>
+          <w:lang w:val="en-US"/>
+        </w:rPr>
+        <w:t>(</w:t>
+      </w:r>
+      <w:proofErr w:type="spellStart"/>
+      <w:r>
+        <w:rPr>
+          <w:lang w:val="en-US"/>
+        </w:rPr>
+        <w:t>lawyerrate,edata$crime</w:t>
+      </w:r>
+      <w:proofErr w:type="spellEnd"/>
+      <w:r>
+        <w:rPr>
+          <w:lang w:val="en-US"/>
+        </w:rPr>
+        <w:t>, method="s")</w:t>
+      </w:r>
+    </w:p>
+    <w:p>
+      <w:pPr>
+        <w:rPr>
+          <w:lang w:val="en-US"/>
+        </w:rPr>
+      </w:pPr>
+      <w:r>
+        <w:rPr>
+          <w:lang w:val="en-US"/>
+        </w:rPr>
+        <w:t xml:space="preserve">&gt; </w:t>
+      </w:r>
+      <w:proofErr w:type="spellStart"/>
+      <w:r>
+        <w:rPr>
+          <w:lang w:val="en-US"/>
+        </w:rPr>
+        <w:t>cor.test</w:t>
+      </w:r>
+      <w:proofErr w:type="spellEnd"/>
+      <w:r>
+        <w:rPr>
+          <w:lang w:val="en-US"/>
+        </w:rPr>
+        <w:t>(</w:t>
+      </w:r>
+      <w:proofErr w:type="spellStart"/>
+      <w:r>
+        <w:rPr>
+          <w:lang w:val="en-US"/>
+        </w:rPr>
+        <w:t>lawyerrate,edata$crime</w:t>
+      </w:r>
+      <w:proofErr w:type="spellEnd"/>
+      <w:r>
+        <w:rPr>
+          <w:lang w:val="en-US"/>
+        </w:rPr>
+        <w:t>, method="k")</w:t>
+      </w:r>
+    </w:p>
+    <w:p>
+      <w:pPr>
+        <w:rPr>
+          <w:lang w:val="en-US"/>
+        </w:rPr>
+      </w:pPr>
+      <w:r>
+        <w:rPr>
+          <w:lang w:val="en-US"/>
+        </w:rPr>
+        <w:t xml:space="preserve">&gt; </w:t>
+      </w:r>
+      <w:r>
+        <w:rPr>
+          <w:lang w:val="en-US"/>
+        </w:rPr>
+        <w:t>B = 1000</w:t>
+      </w:r>
+    </w:p>
+    <w:p>
+      <w:pPr>
+        <w:rPr>
+          <w:lang w:val="en-US"/>
+        </w:rPr>
+      </w:pPr>
+      <w:r>
+        <w:rPr>
+          <w:lang w:val="en-US"/>
+        </w:rPr>
+        <w:t xml:space="preserve">&gt; </w:t>
+      </w:r>
+      <w:r>
+        <w:rPr>
+          <w:lang w:val="en-US"/>
+        </w:rPr>
+        <w:t>T = function(</w:t>
+      </w:r>
+      <w:proofErr w:type="spellStart"/>
+      <w:r>
+        <w:rPr>
+          <w:lang w:val="en-US"/>
+        </w:rPr>
+        <w:t>xs,ys</w:t>
+      </w:r>
+      <w:proofErr w:type="spellEnd"/>
+      <w:r>
+        <w:rPr>
+          <w:lang w:val="en-US"/>
+        </w:rPr>
+        <w:t xml:space="preserve">) </w:t>
+      </w:r>
+      <w:proofErr w:type="spellStart"/>
+      <w:r>
+        <w:rPr>
+          <w:lang w:val="en-US"/>
+        </w:rPr>
+        <w:t>cor.test</w:t>
+      </w:r>
+      <w:proofErr w:type="spellEnd"/>
+      <w:r>
+        <w:rPr>
+          <w:lang w:val="en-US"/>
+        </w:rPr>
+        <w:t>(</w:t>
+      </w:r>
+      <w:proofErr w:type="spellStart"/>
+      <w:r>
+        <w:rPr>
+          <w:lang w:val="en-US"/>
+        </w:rPr>
+        <w:t>xs,ys,method</w:t>
+      </w:r>
+      <w:proofErr w:type="spellEnd"/>
+      <w:r>
+        <w:rPr>
+          <w:lang w:val="en-US"/>
+        </w:rPr>
+        <w:t>="k")$estimate</w:t>
+      </w:r>
+    </w:p>
+    <w:p>
+      <w:pPr>
+        <w:rPr>
+          <w:lang w:val="en-US"/>
+        </w:rPr>
+      </w:pPr>
+      <w:r>
+        <w:rPr>
+          <w:lang w:val="en-US"/>
+        </w:rPr>
+        <w:t xml:space="preserve">&gt; </w:t>
+      </w:r>
+      <w:r>
+        <w:rPr>
+          <w:lang w:val="en-US"/>
+        </w:rPr>
+        <w:t>t = T(</w:t>
+      </w:r>
+      <w:proofErr w:type="spellStart"/>
+      <w:r>
+        <w:rPr>
+          <w:lang w:val="en-US"/>
+        </w:rPr>
+        <w:t>lawyerrate,edata$crime</w:t>
+      </w:r>
+      <w:proofErr w:type="spellEnd"/>
+      <w:r>
+        <w:rPr>
+          <w:lang w:val="en-US"/>
+        </w:rPr>
+        <w:t>)</w:t>
+      </w:r>
+    </w:p>
+    <w:p>
+      <w:pPr>
+        <w:rPr>
+          <w:lang w:val="en-US"/>
+        </w:rPr>
+      </w:pPr>
+      <w:r>
+        <w:rPr>
+          <w:lang w:val="en-US"/>
+        </w:rPr>
+        <w:t xml:space="preserve">&gt; </w:t>
+      </w:r>
+      <w:proofErr w:type="spellStart"/>
+      <w:r>
+        <w:rPr>
+          <w:lang w:val="en-US"/>
+        </w:rPr>
+        <w:t>permutationtval</w:t>
+      </w:r>
+      <w:proofErr w:type="spellEnd"/>
+      <w:r>
+        <w:rPr>
+          <w:lang w:val="en-US"/>
+        </w:rPr>
+        <w:t xml:space="preserve"> = numeric(B)</w:t>
+      </w:r>
+    </w:p>
+    <w:p>
+      <w:pPr>
+        <w:rPr>
+          <w:lang w:val="en-US"/>
+        </w:rPr>
+      </w:pPr>
+      <w:r>
+        <w:rPr>
+          <w:lang w:val="en-US"/>
+        </w:rPr>
+        <w:t xml:space="preserve">&gt; </w:t>
+      </w:r>
+      <w:r>
+        <w:rPr>
+          <w:lang w:val="en-US"/>
+        </w:rPr>
+        <w:t>for(</w:t>
+      </w:r>
+      <w:proofErr w:type="spellStart"/>
+      <w:r>
+        <w:rPr>
+          <w:lang w:val="en-US"/>
+        </w:rPr>
+        <w:t>i</w:t>
+      </w:r>
+      <w:proofErr w:type="spellEnd"/>
+      <w:r>
+        <w:rPr>
+          <w:lang w:val="en-US"/>
+        </w:rPr>
+        <w:t xml:space="preserve"> in 1:B)</w:t>
+      </w:r>
+    </w:p>
+    <w:p>
+      <w:pPr>
+        <w:rPr>
+          <w:lang w:val="en-US"/>
+        </w:rPr>
+      </w:pPr>
+      <w:r>
+        <w:rPr>
+          <w:lang w:val="en-US"/>
+        </w:rPr>
+        <w:t xml:space="preserve">&gt; </w:t>
+      </w:r>
+      <w:r>
+        <w:rPr>
+          <w:lang w:val="en-US"/>
+        </w:rPr>
+        <w:t>{</w:t>
+      </w:r>
+    </w:p>
+    <w:p>
+      <w:pPr>
+        <w:rPr>
+          <w:lang w:val="en-US"/>
+        </w:rPr>
+      </w:pPr>
+      <w:r>
+        <w:rPr>
+          <w:lang w:val="en-US"/>
+        </w:rPr>
+        <w:t xml:space="preserve">&gt; </w:t>
+      </w:r>
+      <w:r>
+        <w:rPr>
+          <w:lang w:val="en-US"/>
+        </w:rPr>
+        <w:t xml:space="preserve">  </w:t>
+      </w:r>
+      <w:proofErr w:type="spellStart"/>
+      <w:r>
+        <w:rPr>
+          <w:lang w:val="en-US"/>
+        </w:rPr>
+        <w:t>permutationtval</w:t>
+      </w:r>
+      <w:proofErr w:type="spellEnd"/>
+      <w:r>
+        <w:rPr>
+          <w:lang w:val="en-US"/>
+        </w:rPr>
+        <w:t>[</w:t>
+      </w:r>
+      <w:proofErr w:type="spellStart"/>
+      <w:r>
+        <w:rPr>
+          <w:lang w:val="en-US"/>
+        </w:rPr>
+        <w:t>i</w:t>
+      </w:r>
+      <w:proofErr w:type="spellEnd"/>
+      <w:r>
+        <w:rPr>
+          <w:lang w:val="en-US"/>
+        </w:rPr>
+        <w:t>] = T(</w:t>
+      </w:r>
+      <w:proofErr w:type="spellStart"/>
+      <w:r>
+        <w:rPr>
+          <w:lang w:val="en-US"/>
+        </w:rPr>
+        <w:t>lawyerrate,sample</w:t>
+      </w:r>
+      <w:proofErr w:type="spellEnd"/>
+      <w:r>
+        <w:rPr>
+          <w:lang w:val="en-US"/>
+        </w:rPr>
+        <w:t>(</w:t>
+      </w:r>
+      <w:proofErr w:type="spellStart"/>
+      <w:r>
+        <w:rPr>
+          <w:lang w:val="en-US"/>
+        </w:rPr>
+        <w:t>edata$crime</w:t>
+      </w:r>
+      <w:proofErr w:type="spellEnd"/>
+      <w:r>
+        <w:rPr>
+          <w:lang w:val="en-US"/>
+        </w:rPr>
+        <w:t>))</w:t>
+      </w:r>
+    </w:p>
+    <w:p>
+      <w:pPr>
+        <w:rPr>
+          <w:lang w:val="en-US"/>
+        </w:rPr>
+      </w:pPr>
+      <w:r>
+        <w:rPr>
+          <w:lang w:val="en-US"/>
+        </w:rPr>
+        <w:t xml:space="preserve">&gt; </w:t>
+      </w:r>
+      <w:r>
+        <w:rPr>
+          <w:lang w:val="en-US"/>
+        </w:rPr>
+        <w:t>}</w:t>
+      </w:r>
+    </w:p>
+    <w:p>
+      <w:pPr>
+        <w:rPr>
+          <w:lang w:val="en-US"/>
+        </w:rPr>
+      </w:pPr>
+      <w:r>
+        <w:rPr>
+          <w:lang w:val="en-US"/>
+        </w:rPr>
+        <w:t xml:space="preserve">&gt; </w:t>
+      </w:r>
+      <w:r>
+        <w:rPr>
+          <w:lang w:val="en-US"/>
+        </w:rPr>
+        <w:t>pl = sum(</w:t>
+      </w:r>
+      <w:proofErr w:type="spellStart"/>
+      <w:r>
+        <w:rPr>
+          <w:lang w:val="en-US"/>
+        </w:rPr>
+        <w:t>permutationtval</w:t>
+      </w:r>
+      <w:proofErr w:type="spellEnd"/>
+      <w:r>
+        <w:rPr>
+          <w:lang w:val="en-US"/>
+        </w:rPr>
+        <w:t>&lt;=t)/B</w:t>
+      </w:r>
+    </w:p>
+    <w:p>
+      <w:pPr>
+        <w:rPr>
+          <w:lang w:val="en-US"/>
+        </w:rPr>
+      </w:pPr>
+      <w:r>
+        <w:rPr>
+          <w:lang w:val="en-US"/>
+        </w:rPr>
+        <w:t xml:space="preserve">&gt; </w:t>
+      </w:r>
+      <w:proofErr w:type="spellStart"/>
+      <w:r>
+        <w:rPr>
+          <w:lang w:val="en-US"/>
+        </w:rPr>
+        <w:t>pr</w:t>
+      </w:r>
+      <w:proofErr w:type="spellEnd"/>
+      <w:r>
+        <w:rPr>
+          <w:lang w:val="en-US"/>
+        </w:rPr>
+        <w:t xml:space="preserve"> = sum(</w:t>
+      </w:r>
+      <w:proofErr w:type="spellStart"/>
+      <w:r>
+        <w:rPr>
+          <w:lang w:val="en-US"/>
+        </w:rPr>
+        <w:t>permutationtval</w:t>
+      </w:r>
+      <w:proofErr w:type="spellEnd"/>
+      <w:r>
+        <w:rPr>
+          <w:lang w:val="en-US"/>
+        </w:rPr>
+        <w:t>&gt;=t)/B</w:t>
+      </w:r>
+    </w:p>
+    <w:p>
+      <w:pPr>
+        <w:rPr>
+          <w:lang w:val="en-US"/>
+        </w:rPr>
+      </w:pPr>
+      <w:r>
+        <w:rPr>
+          <w:lang w:val="en-US"/>
+        </w:rPr>
+        <w:t xml:space="preserve">&gt; </w:t>
+      </w:r>
+      <w:proofErr w:type="spellStart"/>
+      <w:r>
+        <w:rPr>
+          <w:lang w:val="en-US"/>
+        </w:rPr>
+        <w:t>pperm</w:t>
+      </w:r>
+      <w:proofErr w:type="spellEnd"/>
+      <w:r>
+        <w:rPr>
+          <w:lang w:val="en-US"/>
+        </w:rPr>
+        <w:t xml:space="preserve"> = 2*min(</w:t>
+      </w:r>
+      <w:proofErr w:type="spellStart"/>
+      <w:r>
+        <w:rPr>
+          <w:lang w:val="en-US"/>
+        </w:rPr>
+        <w:t>pl,pr</w:t>
+      </w:r>
+      <w:proofErr w:type="spellEnd"/>
+      <w:r>
+        <w:rPr>
+          <w:lang w:val="en-US"/>
+        </w:rPr>
+        <w:t>)</w:t>
+      </w:r>
+    </w:p>
+    <w:p>
+      <w:pPr>
+        <w:rPr>
+          <w:lang w:val="en-US"/>
+        </w:rPr>
+      </w:pPr>
+      <w:r>
+        <w:rPr>
+          <w:lang w:val="en-US"/>
+        </w:rPr>
+        <w:t xml:space="preserve">&gt; </w:t>
+      </w:r>
+      <w:r>
+        <w:rPr>
+          <w:lang w:val="en-US"/>
+        </w:rPr>
+        <w:t>library('</w:t>
+      </w:r>
+      <w:proofErr w:type="spellStart"/>
+      <w:r>
+        <w:rPr>
+          <w:lang w:val="en-US"/>
+        </w:rPr>
+        <w:t>mvtnorm</w:t>
+      </w:r>
+      <w:proofErr w:type="spellEnd"/>
+      <w:r>
+        <w:rPr>
+          <w:lang w:val="en-US"/>
+        </w:rPr>
+        <w:t>')</w:t>
+      </w:r>
+    </w:p>
+    <w:p>
+      <w:pPr>
+        <w:rPr>
+          <w:lang w:val="en-US"/>
+        </w:rPr>
+      </w:pPr>
+      <w:r>
+        <w:rPr>
+          <w:lang w:val="en-US"/>
+        </w:rPr>
+        <w:t xml:space="preserve">&gt; </w:t>
+      </w:r>
+      <w:proofErr w:type="spellStart"/>
+      <w:r>
+        <w:rPr>
+          <w:lang w:val="en-US"/>
+        </w:rPr>
+        <w:t>samplebv</w:t>
+      </w:r>
+      <w:proofErr w:type="spellEnd"/>
+      <w:r>
+        <w:rPr>
+          <w:lang w:val="en-US"/>
+        </w:rPr>
+        <w:t xml:space="preserve"> = function(n) </w:t>
+      </w:r>
+      <w:proofErr w:type="spellStart"/>
+      <w:r>
+        <w:rPr>
+          <w:lang w:val="en-US"/>
+        </w:rPr>
+        <w:t>rmvnorm</w:t>
+      </w:r>
+      <w:proofErr w:type="spellEnd"/>
+      <w:r>
+        <w:rPr>
+          <w:lang w:val="en-US"/>
+        </w:rPr>
+        <w:t>(n, mean = c(0,0), sigma = matrix(c(1,0.5,0.5,1), 2, 2))</w:t>
+      </w:r>
+    </w:p>
+    <w:p>
+      <w:pPr>
+        <w:rPr>
+          <w:lang w:val="en-US"/>
+        </w:rPr>
+      </w:pPr>
+      <w:r>
+        <w:rPr>
+          <w:lang w:val="en-US"/>
+        </w:rPr>
+        <w:t xml:space="preserve">&gt; </w:t>
+      </w:r>
+      <w:proofErr w:type="spellStart"/>
+      <w:r>
+        <w:rPr>
+          <w:lang w:val="en-US"/>
+        </w:rPr>
+        <w:t>aresimulation</w:t>
+      </w:r>
+      <w:proofErr w:type="spellEnd"/>
+      <w:r>
+        <w:rPr>
+          <w:lang w:val="en-US"/>
+        </w:rPr>
+        <w:t>=function(</w:t>
+      </w:r>
+      <w:proofErr w:type="spellStart"/>
+      <w:r>
+        <w:rPr>
+          <w:lang w:val="en-US"/>
+        </w:rPr>
+        <w:t>B,n</w:t>
+      </w:r>
+      <w:proofErr w:type="spellEnd"/>
+      <w:r>
+        <w:rPr>
+          <w:lang w:val="en-US"/>
+        </w:rPr>
+        <w:t>)</w:t>
+      </w:r>
+    </w:p>
+    <w:p>
+      <w:pPr>
+        <w:rPr>
+          <w:lang w:val="en-US"/>
+        </w:rPr>
+      </w:pPr>
+      <w:r>
+        <w:rPr>
+          <w:lang w:val="en-US"/>
+        </w:rPr>
+        <w:t xml:space="preserve">&gt; </w:t>
+      </w:r>
+      <w:r>
+        <w:rPr>
+          <w:lang w:val="en-US"/>
+        </w:rPr>
+        <w:t>{</w:t>
+      </w:r>
+    </w:p>
+    <w:p>
+      <w:pPr>
+        <w:rPr>
+          <w:lang w:val="en-US"/>
+        </w:rPr>
+      </w:pPr>
+      <w:r>
+        <w:rPr>
+          <w:lang w:val="en-US"/>
+        </w:rPr>
+        <w:lastRenderedPageBreak/>
+        <w:t xml:space="preserve">&gt; </w:t>
+      </w:r>
+      <w:r>
+        <w:rPr>
+          <w:lang w:val="en-US"/>
+        </w:rPr>
+        <w:t xml:space="preserve">  </w:t>
+      </w:r>
+      <w:proofErr w:type="spellStart"/>
+      <w:r>
+        <w:rPr>
+          <w:lang w:val="en-US"/>
+        </w:rPr>
+        <w:t>pvalkendall</w:t>
+      </w:r>
+      <w:proofErr w:type="spellEnd"/>
+      <w:r>
+        <w:rPr>
+          <w:lang w:val="en-US"/>
+        </w:rPr>
+        <w:t>=numeric(B)</w:t>
+      </w:r>
+    </w:p>
+    <w:p>
+      <w:pPr>
+        <w:rPr>
+          <w:lang w:val="en-US"/>
+        </w:rPr>
+      </w:pPr>
+      <w:r>
+        <w:rPr>
+          <w:lang w:val="en-US"/>
+        </w:rPr>
+        <w:t xml:space="preserve">&gt;  </w:t>
+      </w:r>
+      <w:r>
+        <w:rPr>
+          <w:lang w:val="en-US"/>
+        </w:rPr>
+        <w:t xml:space="preserve"> </w:t>
+      </w:r>
+      <w:proofErr w:type="spellStart"/>
+      <w:r>
+        <w:rPr>
+          <w:lang w:val="en-US"/>
+        </w:rPr>
+        <w:t>pvalspearman</w:t>
+      </w:r>
+      <w:proofErr w:type="spellEnd"/>
+      <w:r>
+        <w:rPr>
+          <w:lang w:val="en-US"/>
+        </w:rPr>
+        <w:t>=numeric(B)</w:t>
+      </w:r>
+    </w:p>
+    <w:p>
+      <w:pPr>
+        <w:rPr>
+          <w:lang w:val="en-US"/>
+        </w:rPr>
+      </w:pPr>
+      <w:r>
+        <w:rPr>
+          <w:lang w:val="en-US"/>
+        </w:rPr>
+        <w:t xml:space="preserve">&gt;  </w:t>
+      </w:r>
+      <w:r>
+        <w:rPr>
+          <w:lang w:val="en-US"/>
+        </w:rPr>
+        <w:t xml:space="preserve"> </w:t>
+      </w:r>
+      <w:r>
+        <w:rPr>
+          <w:lang w:val="en-US"/>
+        </w:rPr>
+        <w:t>for(</w:t>
+      </w:r>
+      <w:proofErr w:type="spellStart"/>
+      <w:r>
+        <w:rPr>
+          <w:lang w:val="en-US"/>
+        </w:rPr>
+        <w:t>i</w:t>
+      </w:r>
+      <w:proofErr w:type="spellEnd"/>
+      <w:r>
+        <w:rPr>
+          <w:lang w:val="en-US"/>
+        </w:rPr>
+        <w:t xml:space="preserve"> in 1:B)</w:t>
+      </w:r>
+    </w:p>
+    <w:p>
+      <w:pPr>
+        <w:rPr>
+          <w:lang w:val="en-US"/>
+        </w:rPr>
+      </w:pPr>
+      <w:r>
+        <w:rPr>
+          <w:lang w:val="en-US"/>
+        </w:rPr>
+        <w:t xml:space="preserve">&gt;  </w:t>
+      </w:r>
+      <w:r>
+        <w:rPr>
+          <w:lang w:val="en-US"/>
+        </w:rPr>
+        <w:t xml:space="preserve"> </w:t>
+      </w:r>
+      <w:r>
+        <w:rPr>
+          <w:lang w:val="en-US"/>
+        </w:rPr>
+        <w:t>{</w:t>
+      </w:r>
+    </w:p>
+    <w:p>
+      <w:pPr>
+        <w:rPr>
+          <w:lang w:val="en-US"/>
+        </w:rPr>
+      </w:pPr>
+      <w:r>
+        <w:rPr>
+          <w:lang w:val="en-US"/>
+        </w:rPr>
+        <w:t xml:space="preserve">&gt; </w:t>
+      </w:r>
+      <w:r>
+        <w:rPr>
+          <w:lang w:val="en-US"/>
+        </w:rPr>
+        <w:t xml:space="preserve"> </w:t>
+      </w:r>
+      <w:r>
+        <w:rPr>
+          <w:lang w:val="en-US"/>
+        </w:rPr>
+        <w:t xml:space="preserve"> </w:t>
+      </w:r>
+      <w:r>
+        <w:rPr>
+          <w:lang w:val="en-US"/>
+        </w:rPr>
+        <w:t xml:space="preserve"> </w:t>
+      </w:r>
+      <w:r>
+        <w:rPr>
+          <w:lang w:val="en-US"/>
+        </w:rPr>
+        <w:tab/>
+      </w:r>
+      <w:proofErr w:type="spellStart"/>
+      <w:r>
+        <w:rPr>
+          <w:lang w:val="en-US"/>
+        </w:rPr>
+        <w:t>bvdatai</w:t>
+      </w:r>
+      <w:proofErr w:type="spellEnd"/>
+      <w:r>
+        <w:rPr>
+          <w:lang w:val="en-US"/>
+        </w:rPr>
+        <w:t>=</w:t>
+      </w:r>
+      <w:proofErr w:type="spellStart"/>
+      <w:r>
+        <w:rPr>
+          <w:lang w:val="en-US"/>
+        </w:rPr>
+        <w:t>samplebv</w:t>
+      </w:r>
+      <w:proofErr w:type="spellEnd"/>
+      <w:r>
+        <w:rPr>
+          <w:lang w:val="en-US"/>
+        </w:rPr>
+        <w:t>(n)</w:t>
+      </w:r>
+    </w:p>
+    <w:p>
+      <w:pPr>
+        <w:rPr>
+          <w:lang w:val="en-US"/>
+        </w:rPr>
+      </w:pPr>
+      <w:r>
+        <w:rPr>
+          <w:lang w:val="en-US"/>
+        </w:rPr>
+        <w:t>&gt;</w:t>
+      </w:r>
+      <w:r>
+        <w:rPr>
+          <w:lang w:val="en-US"/>
+        </w:rPr>
+        <w:t xml:space="preserve">  </w:t>
+      </w:r>
+      <w:r>
+        <w:rPr>
+          <w:lang w:val="en-US"/>
+        </w:rPr>
+        <w:t xml:space="preserve"> </w:t>
+      </w:r>
+      <w:r>
+        <w:rPr>
+          <w:lang w:val="en-US"/>
+        </w:rPr>
+        <w:tab/>
+      </w:r>
+      <w:proofErr w:type="spellStart"/>
+      <w:r>
+        <w:rPr>
+          <w:lang w:val="en-US"/>
+        </w:rPr>
+        <w:t>xs</w:t>
+      </w:r>
+      <w:proofErr w:type="spellEnd"/>
+      <w:r>
+        <w:rPr>
+          <w:lang w:val="en-US"/>
+        </w:rPr>
+        <w:t xml:space="preserve"> = </w:t>
+      </w:r>
+      <w:proofErr w:type="spellStart"/>
+      <w:r>
+        <w:rPr>
+          <w:lang w:val="en-US"/>
+        </w:rPr>
+        <w:t>bvdatai</w:t>
+      </w:r>
+      <w:proofErr w:type="spellEnd"/>
+      <w:r>
+        <w:rPr>
+          <w:lang w:val="en-US"/>
+        </w:rPr>
+        <w:t>[,1]</w:t>
+      </w:r>
+    </w:p>
+    <w:p>
+      <w:pPr>
+        <w:rPr>
+          <w:lang w:val="en-US"/>
+        </w:rPr>
+      </w:pPr>
+      <w:r>
+        <w:rPr>
+          <w:lang w:val="en-US"/>
+        </w:rPr>
+        <w:t>&gt;</w:t>
+      </w:r>
+      <w:r>
+        <w:rPr>
+          <w:lang w:val="en-US"/>
+        </w:rPr>
+        <w:t xml:space="preserve">  </w:t>
+      </w:r>
+      <w:r>
+        <w:rPr>
+          <w:lang w:val="en-US"/>
+        </w:rPr>
+        <w:t xml:space="preserve"> </w:t>
+      </w:r>
+      <w:r>
+        <w:rPr>
+          <w:lang w:val="en-US"/>
+        </w:rPr>
+        <w:tab/>
+      </w:r>
+      <w:proofErr w:type="spellStart"/>
+      <w:r>
+        <w:rPr>
+          <w:lang w:val="en-US"/>
+        </w:rPr>
+        <w:t>ys</w:t>
+      </w:r>
+      <w:proofErr w:type="spellEnd"/>
+      <w:r>
+        <w:rPr>
+          <w:lang w:val="en-US"/>
+        </w:rPr>
+        <w:t xml:space="preserve"> = </w:t>
+      </w:r>
+      <w:proofErr w:type="spellStart"/>
+      <w:r>
+        <w:rPr>
+          <w:lang w:val="en-US"/>
+        </w:rPr>
+        <w:t>bvdatai</w:t>
+      </w:r>
+      <w:proofErr w:type="spellEnd"/>
+      <w:r>
+        <w:rPr>
+          <w:lang w:val="en-US"/>
+        </w:rPr>
+        <w:t>[,2]</w:t>
+      </w:r>
+    </w:p>
+    <w:p>
+      <w:pPr>
+        <w:rPr>
+          <w:lang w:val="en-US"/>
+        </w:rPr>
+      </w:pPr>
+      <w:r>
+        <w:rPr>
+          <w:lang w:val="en-US"/>
+        </w:rPr>
+        <w:t>&gt;</w:t>
+      </w:r>
+      <w:r>
+        <w:rPr>
+          <w:lang w:val="en-US"/>
+        </w:rPr>
+        <w:t xml:space="preserve">   </w:t>
+      </w:r>
+      <w:r>
+        <w:rPr>
+          <w:lang w:val="en-US"/>
+        </w:rPr>
+        <w:tab/>
+      </w:r>
+      <w:proofErr w:type="spellStart"/>
+      <w:r>
+        <w:rPr>
+          <w:lang w:val="en-US"/>
+        </w:rPr>
+        <w:t>pvalkendall</w:t>
+      </w:r>
+      <w:proofErr w:type="spellEnd"/>
+      <w:r>
+        <w:rPr>
+          <w:lang w:val="en-US"/>
+        </w:rPr>
+        <w:t>[</w:t>
+      </w:r>
+      <w:proofErr w:type="spellStart"/>
+      <w:r>
+        <w:rPr>
+          <w:lang w:val="en-US"/>
+        </w:rPr>
+        <w:t>i</w:t>
+      </w:r>
+      <w:proofErr w:type="spellEnd"/>
+      <w:r>
+        <w:rPr>
+          <w:lang w:val="en-US"/>
+        </w:rPr>
+        <w:t>]=</w:t>
+      </w:r>
+      <w:proofErr w:type="spellStart"/>
+      <w:r>
+        <w:rPr>
+          <w:lang w:val="en-US"/>
+        </w:rPr>
+        <w:t>cor.test</w:t>
+      </w:r>
+      <w:proofErr w:type="spellEnd"/>
+      <w:r>
+        <w:rPr>
+          <w:lang w:val="en-US"/>
+        </w:rPr>
+        <w:t>(</w:t>
+      </w:r>
+      <w:proofErr w:type="spellStart"/>
+      <w:r>
+        <w:rPr>
+          <w:lang w:val="en-US"/>
+        </w:rPr>
+        <w:t>xs,ys,method</w:t>
+      </w:r>
+      <w:proofErr w:type="spellEnd"/>
+      <w:r>
+        <w:rPr>
+          <w:lang w:val="en-US"/>
+        </w:rPr>
+        <w:t>="k")$</w:t>
+      </w:r>
+      <w:proofErr w:type="spellStart"/>
+      <w:r>
+        <w:rPr>
+          <w:lang w:val="en-US"/>
+        </w:rPr>
+        <w:t>p.value</w:t>
+      </w:r>
+      <w:proofErr w:type="spellEnd"/>
+    </w:p>
+    <w:p>
+      <w:pPr>
+        <w:rPr>
+          <w:lang w:val="en-US"/>
+        </w:rPr>
+      </w:pPr>
+      <w:r>
+        <w:rPr>
+          <w:lang w:val="en-US"/>
+        </w:rPr>
+        <w:t>&gt;</w:t>
+      </w:r>
+      <w:r>
+        <w:rPr>
+          <w:lang w:val="en-US"/>
+        </w:rPr>
+        <w:t xml:space="preserve">   </w:t>
+      </w:r>
+      <w:r>
+        <w:rPr>
+          <w:lang w:val="en-US"/>
+        </w:rPr>
+        <w:tab/>
+      </w:r>
+      <w:proofErr w:type="spellStart"/>
+      <w:r>
+        <w:rPr>
+          <w:lang w:val="en-US"/>
+        </w:rPr>
+        <w:t>pvalspearman</w:t>
+      </w:r>
+      <w:proofErr w:type="spellEnd"/>
+      <w:r>
+        <w:rPr>
+          <w:lang w:val="en-US"/>
+        </w:rPr>
+        <w:t>[</w:t>
+      </w:r>
+      <w:proofErr w:type="spellStart"/>
+      <w:r>
+        <w:rPr>
+          <w:lang w:val="en-US"/>
+        </w:rPr>
+        <w:t>i</w:t>
+      </w:r>
+      <w:proofErr w:type="spellEnd"/>
+      <w:r>
+        <w:rPr>
+          <w:lang w:val="en-US"/>
+        </w:rPr>
+        <w:t>]=</w:t>
+      </w:r>
+      <w:proofErr w:type="spellStart"/>
+      <w:r>
+        <w:rPr>
+          <w:lang w:val="en-US"/>
+        </w:rPr>
+        <w:t>cor.test</w:t>
+      </w:r>
+      <w:proofErr w:type="spellEnd"/>
+      <w:r>
+        <w:rPr>
+          <w:lang w:val="en-US"/>
+        </w:rPr>
+        <w:t>(</w:t>
+      </w:r>
+      <w:proofErr w:type="spellStart"/>
+      <w:r>
+        <w:rPr>
+          <w:lang w:val="en-US"/>
+        </w:rPr>
+        <w:t>xs,ys,method</w:t>
+      </w:r>
+      <w:proofErr w:type="spellEnd"/>
+      <w:r>
+        <w:rPr>
+          <w:lang w:val="en-US"/>
+        </w:rPr>
+        <w:t>="s")$</w:t>
+      </w:r>
+      <w:proofErr w:type="spellStart"/>
+      <w:r>
+        <w:rPr>
+          <w:lang w:val="en-US"/>
+        </w:rPr>
+        <w:t>p.value</w:t>
+      </w:r>
+      <w:proofErr w:type="spellEnd"/>
+    </w:p>
+    <w:p>
+      <w:pPr>
+        <w:rPr>
+          <w:lang w:val="en-US"/>
+        </w:rPr>
+      </w:pPr>
+      <w:r>
+        <w:rPr>
+          <w:lang w:val="en-US"/>
+        </w:rPr>
+        <w:t>&gt;</w:t>
+      </w:r>
+      <w:r>
+        <w:rPr>
+          <w:lang w:val="en-US"/>
+        </w:rPr>
+        <w:t xml:space="preserve"> </w:t>
+      </w:r>
+      <w:r>
+        <w:rPr>
+          <w:lang w:val="en-US"/>
+        </w:rPr>
+        <w:t xml:space="preserve"> </w:t>
+      </w:r>
+      <w:r>
+        <w:rPr>
+          <w:lang w:val="en-US"/>
+        </w:rPr>
+        <w:t xml:space="preserve"> </w:t>
+      </w:r>
+      <w:r>
+        <w:rPr>
+          <w:lang w:val="en-US"/>
+        </w:rPr>
+        <w:t>}</w:t>
+      </w:r>
+    </w:p>
+    <w:p>
+      <w:pPr>
+        <w:rPr>
+          <w:lang w:val="en-US"/>
+        </w:rPr>
+      </w:pPr>
+      <w:r>
+        <w:rPr>
+          <w:lang w:val="en-US"/>
+        </w:rPr>
+        <w:t>&gt;</w:t>
+      </w:r>
+      <w:r>
+        <w:rPr>
+          <w:lang w:val="en-US"/>
+        </w:rPr>
+        <w:t xml:space="preserve"> </w:t>
+      </w:r>
+      <w:r>
+        <w:rPr>
+          <w:lang w:val="en-US"/>
+        </w:rPr>
+        <w:t xml:space="preserve">  </w:t>
+      </w:r>
+      <w:proofErr w:type="spellStart"/>
+      <w:r>
+        <w:rPr>
+          <w:lang w:val="en-US"/>
+        </w:rPr>
+        <w:t>powerk</w:t>
+      </w:r>
+      <w:proofErr w:type="spellEnd"/>
+      <w:r>
+        <w:rPr>
+          <w:lang w:val="en-US"/>
+        </w:rPr>
+        <w:t>=sum(</w:t>
+      </w:r>
+      <w:proofErr w:type="spellStart"/>
+      <w:r>
+        <w:rPr>
+          <w:lang w:val="en-US"/>
+        </w:rPr>
+        <w:t>pvalkendall</w:t>
+      </w:r>
+      <w:proofErr w:type="spellEnd"/>
+      <w:r>
+        <w:rPr>
+          <w:lang w:val="en-US"/>
+        </w:rPr>
+        <w:t>&lt;=0.05)/B</w:t>
+      </w:r>
+    </w:p>
+    <w:p>
+      <w:pPr>
+        <w:rPr>
+          <w:lang w:val="en-US"/>
+        </w:rPr>
+      </w:pPr>
+      <w:r>
+        <w:rPr>
+          <w:lang w:val="en-US"/>
+        </w:rPr>
+        <w:t>&gt;</w:t>
+      </w:r>
+      <w:r>
+        <w:rPr>
+          <w:lang w:val="en-US"/>
+        </w:rPr>
+        <w:t xml:space="preserve"> </w:t>
+      </w:r>
+      <w:r>
+        <w:rPr>
+          <w:lang w:val="en-US"/>
+        </w:rPr>
+        <w:t xml:space="preserve">  </w:t>
+      </w:r>
+      <w:r>
+        <w:rPr>
+          <w:lang w:val="en-US"/>
+        </w:rPr>
+        <w:t>powers=sum(</w:t>
+      </w:r>
+      <w:proofErr w:type="spellStart"/>
+      <w:r>
+        <w:rPr>
+          <w:lang w:val="en-US"/>
+        </w:rPr>
+        <w:t>pvalspearman</w:t>
+      </w:r>
+      <w:proofErr w:type="spellEnd"/>
+      <w:r>
+        <w:rPr>
+          <w:lang w:val="en-US"/>
+        </w:rPr>
+        <w:t>&lt;=0.05)/B</w:t>
+      </w:r>
+    </w:p>
+    <w:p>
+      <w:pPr>
+        <w:rPr>
+          <w:lang w:val="en-US"/>
+        </w:rPr>
+      </w:pPr>
+      <w:r>
+        <w:rPr>
+          <w:lang w:val="en-US"/>
+        </w:rPr>
+        <w:t xml:space="preserve">&gt; </w:t>
+      </w:r>
+      <w:r>
+        <w:rPr>
+          <w:lang w:val="en-US"/>
+        </w:rPr>
+        <w:t xml:space="preserve">  </w:t>
+      </w:r>
+      <w:proofErr w:type="spellStart"/>
+      <w:r>
+        <w:rPr>
+          <w:lang w:val="en-US"/>
+        </w:rPr>
+        <w:t>rbind</w:t>
+      </w:r>
+      <w:proofErr w:type="spellEnd"/>
+      <w:r>
+        <w:rPr>
+          <w:lang w:val="en-US"/>
+        </w:rPr>
+        <w:t>(c("</w:t>
+      </w:r>
+      <w:proofErr w:type="spellStart"/>
+      <w:r>
+        <w:rPr>
+          <w:lang w:val="en-US"/>
+        </w:rPr>
+        <w:t>kendall</w:t>
+      </w:r>
+      <w:proofErr w:type="spellEnd"/>
+      <w:r>
+        <w:rPr>
+          <w:lang w:val="en-US"/>
+        </w:rPr>
+        <w:t>","spearman"),c(</w:t>
+      </w:r>
+      <w:proofErr w:type="spellStart"/>
+      <w:r>
+        <w:rPr>
+          <w:lang w:val="en-US"/>
+        </w:rPr>
+        <w:t>powerk,powers</w:t>
+      </w:r>
+      <w:proofErr w:type="spellEnd"/>
+      <w:r>
+        <w:rPr>
+          <w:lang w:val="en-US"/>
+        </w:rPr>
+        <w:t>))</w:t>
+      </w:r>
+    </w:p>
+    <w:p>
+      <w:r>
+        <w:t xml:space="preserve">&gt; </w:t>
+      </w:r>
+      <w:r>
+        <w:t>}</w:t>
+      </w:r>
+    </w:p>
+    <w:p>
+      <w:r>
+        <w:t xml:space="preserve">&gt; </w:t>
+      </w:r>
+      <w:proofErr w:type="spellStart"/>
+      <w:r>
+        <w:t>aresimulation</w:t>
+      </w:r>
+      <w:proofErr w:type="spellEnd"/>
+      <w:r>
+        <w:t>(10000,50)[,1]</w:t>
+      </w:r>
+    </w:p>
+    <w:p>
+      <w:r>
+        <w:t xml:space="preserve">&gt; </w:t>
+      </w:r>
+      <w:proofErr w:type="spellStart"/>
+      <w:r>
+        <w:t>aresimulation</w:t>
+      </w:r>
+      <w:proofErr w:type="spellEnd"/>
+      <w:r>
+        <w:t>(10000,45)[,2]</w:t>
+      </w:r>
+    </w:p>
+    <w:p>
+      <w:r>
+        <w:t xml:space="preserve">&gt; </w:t>
+      </w:r>
+      <w:proofErr w:type="spellStart"/>
+      <w:r>
+        <w:t>aresimulation</w:t>
+      </w:r>
+      <w:proofErr w:type="spellEnd"/>
+      <w:r>
+        <w:t>(10000,50)[,2]</w:t>
+      </w:r>
+    </w:p>
+    <w:p>
+      <w:r>
+        <w:t xml:space="preserve">&gt; </w:t>
+      </w:r>
+      <w:proofErr w:type="spellStart"/>
+      <w:r>
+        <w:t>aresimulation</w:t>
+      </w:r>
+      <w:proofErr w:type="spellEnd"/>
+      <w:r>
+        <w:t>(10000,55)[,2]</w:t>
+      </w:r>
+    </w:p>
     <w:sectPr>
       <w:pgSz w:w="11906" w:h="16838"/>
       <w:pgMar w:top="1417" w:right="1417" w:bottom="1417" w:left="1417" w:header="708" w:footer="708" w:gutter="0"/>
@@ -3254,6 +5220,17 @@
     <w:basedOn w:val="Standaardalinea-lettertype"/>
     <w:rsid w:val="00514510"/>
   </w:style>
+  <w:style w:type="paragraph" w:styleId="Lijstalinea">
+    <w:name w:val="List Paragraph"/>
+    <w:basedOn w:val="Standaard"/>
+    <w:uiPriority w:val="34"/>
+    <w:qFormat/>
+    <w:rsid w:val="000F4837"/>
+    <w:pPr>
+      <w:ind w:left="720"/>
+      <w:contextualSpacing/>
+    </w:pPr>
+  </w:style>
 </w:styles>
 </file>
 

</xml_diff>